<commit_message>
#5. HTML5 Tutorial For Beginners
#5. HTML5 Tutorial For Beginners
</commit_message>
<xml_diff>
--- a/Html5_Documents.docs.docx
+++ b/Html5_Documents.docs.docx
@@ -11,8 +11,8 @@
           <w:rFonts w:ascii="Consolas" w:hAnsi="Consolas" w:cs="Consolas"/>
           <w:b w:val="0"/>
           <w:bCs w:val="0"/>
-          <w:sz w:val="24"/>
-          <w:szCs w:val="24"/>
+          <w:sz w:val="22"/>
+          <w:szCs w:val="22"/>
           <w:u w:val="single"/>
         </w:rPr>
       </w:pPr>
@@ -20,8 +20,8 @@
         <w:rPr>
           <w:rFonts w:ascii="Consolas" w:hAnsi="Consolas" w:cs="Consolas"/>
           <w:noProof/>
-          <w:sz w:val="24"/>
-          <w:szCs w:val="24"/>
+          <w:sz w:val="22"/>
+          <w:szCs w:val="22"/>
           <w:u w:val="single"/>
         </w:rPr>
         <w:t xml:space="preserve">#1. </w:t>
@@ -31,8 +31,8 @@
           <w:rFonts w:ascii="Consolas" w:hAnsi="Consolas" w:cs="Consolas"/>
           <w:b w:val="0"/>
           <w:bCs w:val="0"/>
-          <w:sz w:val="24"/>
-          <w:szCs w:val="24"/>
+          <w:sz w:val="22"/>
+          <w:szCs w:val="22"/>
           <w:u w:val="single"/>
         </w:rPr>
         <w:t>HTML5 Tutorial For Beginners 1 # Introduction</w:t>
@@ -43,16 +43,12 @@
         <w:rPr>
           <w:rFonts w:ascii="Consolas" w:hAnsi="Consolas" w:cs="Consolas"/>
           <w:noProof/>
-          <w:sz w:val="24"/>
-          <w:szCs w:val="24"/>
         </w:rPr>
       </w:pPr>
       <w:r>
         <w:rPr>
           <w:rFonts w:ascii="Consolas" w:hAnsi="Consolas" w:cs="Consolas"/>
           <w:noProof/>
-          <w:sz w:val="24"/>
-          <w:szCs w:val="24"/>
         </w:rPr>
         <w:t xml:space="preserve"> </w:t>
       </w:r>
@@ -61,16 +57,12 @@
       <w:pPr>
         <w:rPr>
           <w:rFonts w:ascii="Consolas" w:hAnsi="Consolas" w:cs="Consolas"/>
-          <w:sz w:val="24"/>
-          <w:szCs w:val="24"/>
         </w:rPr>
       </w:pPr>
       <w:r>
         <w:rPr>
           <w:rFonts w:ascii="Consolas" w:hAnsi="Consolas" w:cs="Consolas"/>
           <w:noProof/>
-          <w:sz w:val="24"/>
-          <w:szCs w:val="24"/>
         </w:rPr>
         <w:drawing>
           <wp:inline distT="0" distB="0" distL="0" distR="0">
@@ -119,8 +111,1024 @@
         </w:drawing>
       </w:r>
     </w:p>
+    <w:p>
+      <w:pPr>
+        <w:pStyle w:val="Heading1"/>
+        <w:shd w:val="clear" w:color="auto" w:fill="FFFFFF"/>
+        <w:spacing w:before="0" w:beforeAutospacing="0" w:after="0" w:afterAutospacing="0"/>
+        <w:rPr>
+          <w:rFonts w:ascii="Consolas" w:hAnsi="Consolas" w:cs="Consolas"/>
+          <w:b w:val="0"/>
+          <w:bCs w:val="0"/>
+          <w:sz w:val="22"/>
+          <w:szCs w:val="22"/>
+        </w:rPr>
+      </w:pPr>
+      <w:r>
+        <w:rPr>
+          <w:rFonts w:ascii="Consolas" w:hAnsi="Consolas" w:cs="Consolas"/>
+          <w:sz w:val="22"/>
+          <w:szCs w:val="22"/>
+        </w:rPr>
+        <w:t>#3.</w:t>
+      </w:r>
+      <w:r>
+        <w:rPr>
+          <w:rFonts w:ascii="Consolas" w:hAnsi="Consolas" w:cs="Consolas"/>
+          <w:b w:val="0"/>
+          <w:bCs w:val="0"/>
+          <w:sz w:val="22"/>
+          <w:szCs w:val="22"/>
+        </w:rPr>
+        <w:t xml:space="preserve"> HTML5 Tutorial For Beginners 3 # Basic Structure of HTML</w:t>
+      </w:r>
+    </w:p>
+    <w:p>
+      <w:pPr>
+        <w:rPr>
+          <w:rFonts w:ascii="Consolas" w:hAnsi="Consolas" w:cs="Consolas"/>
+        </w:rPr>
+      </w:pPr>
+      <w:r>
+        <w:rPr>
+          <w:rFonts w:ascii="Consolas" w:hAnsi="Consolas" w:cs="Consolas"/>
+        </w:rPr>
+        <w:t>so as far so learnt-&gt;</w:t>
+      </w:r>
+    </w:p>
+    <w:p>
+      <w:pPr>
+        <w:rPr>
+          <w:rFonts w:ascii="Consolas" w:hAnsi="Consolas" w:cs="Consolas"/>
+        </w:rPr>
+      </w:pPr>
+      <w:r>
+        <w:rPr>
+          <w:rFonts w:ascii="Consolas" w:hAnsi="Consolas" w:cs="Consolas"/>
+        </w:rPr>
+        <w:t>1.doctype</w:t>
+      </w:r>
+    </w:p>
+    <w:p>
+      <w:pPr>
+        <w:rPr>
+          <w:rFonts w:ascii="Consolas" w:hAnsi="Consolas" w:cs="Consolas"/>
+        </w:rPr>
+      </w:pPr>
+      <w:r>
+        <w:rPr>
+          <w:rFonts w:ascii="Consolas" w:hAnsi="Consolas" w:cs="Consolas"/>
+        </w:rPr>
+        <w:t>2.</w:t>
+      </w:r>
+      <w:r>
+        <w:rPr>
+          <w:rFonts w:ascii="Consolas" w:hAnsi="Consolas" w:cs="Consolas"/>
+        </w:rPr>
+        <w:t>lang=eng</w:t>
+      </w:r>
+    </w:p>
+    <w:p>
+      <w:pPr>
+        <w:rPr>
+          <w:rFonts w:ascii="Consolas" w:hAnsi="Consolas" w:cs="Consolas"/>
+        </w:rPr>
+      </w:pPr>
+      <w:r>
+        <w:rPr>
+          <w:rFonts w:ascii="Consolas" w:hAnsi="Consolas" w:cs="Consolas"/>
+        </w:rPr>
+        <w:t>3.head</w:t>
+      </w:r>
+      <w:r>
+        <w:rPr>
+          <w:rFonts w:ascii="Consolas" w:hAnsi="Consolas" w:cs="Consolas"/>
+        </w:rPr>
+        <w:t xml:space="preserve"> </w:t>
+      </w:r>
+      <w:proofErr w:type="spellStart"/>
+      <w:r>
+        <w:rPr>
+          <w:rFonts w:ascii="Consolas" w:hAnsi="Consolas" w:cs="Consolas"/>
+        </w:rPr>
+        <w:t>metatag</w:t>
+      </w:r>
+      <w:proofErr w:type="spellEnd"/>
+      <w:r>
+        <w:rPr>
+          <w:rFonts w:ascii="Consolas" w:hAnsi="Consolas" w:cs="Consolas"/>
+        </w:rPr>
+        <w:t xml:space="preserve"> only open tag called.</w:t>
+      </w:r>
+    </w:p>
+    <w:p>
+      <w:pPr>
+        <w:rPr>
+          <w:rFonts w:ascii="Consolas" w:hAnsi="Consolas" w:cs="Consolas"/>
+        </w:rPr>
+      </w:pPr>
+      <w:r>
+        <w:rPr>
+          <w:rFonts w:ascii="Consolas" w:hAnsi="Consolas" w:cs="Consolas"/>
+        </w:rPr>
+        <w:t>3.title</w:t>
+      </w:r>
+    </w:p>
+    <w:p>
+      <w:pPr>
+        <w:rPr>
+          <w:rFonts w:ascii="Consolas" w:hAnsi="Consolas" w:cs="Consolas"/>
+        </w:rPr>
+      </w:pPr>
+      <w:r>
+        <w:rPr>
+          <w:rFonts w:ascii="Consolas" w:hAnsi="Consolas" w:cs="Consolas"/>
+        </w:rPr>
+        <w:t>4.body</w:t>
+      </w:r>
+    </w:p>
+    <w:p>
+      <w:pPr>
+        <w:rPr>
+          <w:rFonts w:ascii="Consolas" w:hAnsi="Consolas" w:cs="Consolas"/>
+        </w:rPr>
+      </w:pPr>
+      <w:r>
+        <w:rPr>
+          <w:rFonts w:ascii="Consolas" w:hAnsi="Consolas" w:cs="Consolas"/>
+        </w:rPr>
+        <w:lastRenderedPageBreak/>
+        <w:t>5.paragraph</w:t>
+      </w:r>
+      <w:r>
+        <w:rPr>
+          <w:rFonts w:ascii="Consolas" w:hAnsi="Consolas" w:cs="Consolas"/>
+          <w:noProof/>
+        </w:rPr>
+        <w:drawing>
+          <wp:inline distT="0" distB="0" distL="0" distR="0">
+            <wp:extent cx="6858000" cy="3856495"/>
+            <wp:effectExtent l="19050" t="0" r="0" b="0"/>
+            <wp:docPr id="4" name="Picture 4"/>
+            <wp:cNvGraphicFramePr>
+              <a:graphicFrameLocks xmlns:a="http://schemas.openxmlformats.org/drawingml/2006/main" noChangeAspect="1"/>
+            </wp:cNvGraphicFramePr>
+            <a:graphic xmlns:a="http://schemas.openxmlformats.org/drawingml/2006/main">
+              <a:graphicData uri="http://schemas.openxmlformats.org/drawingml/2006/picture">
+                <pic:pic xmlns:pic="http://schemas.openxmlformats.org/drawingml/2006/picture">
+                  <pic:nvPicPr>
+                    <pic:cNvPr id="0" name="Picture 4"/>
+                    <pic:cNvPicPr>
+                      <a:picLocks noChangeAspect="1" noChangeArrowheads="1"/>
+                    </pic:cNvPicPr>
+                  </pic:nvPicPr>
+                  <pic:blipFill>
+                    <a:blip r:embed="rId5"/>
+                    <a:srcRect/>
+                    <a:stretch>
+                      <a:fillRect/>
+                    </a:stretch>
+                  </pic:blipFill>
+                  <pic:spPr bwMode="auto">
+                    <a:xfrm>
+                      <a:off x="0" y="0"/>
+                      <a:ext cx="6858000" cy="3856495"/>
+                    </a:xfrm>
+                    <a:prstGeom prst="rect">
+                      <a:avLst/>
+                    </a:prstGeom>
+                    <a:noFill/>
+                    <a:ln w="9525">
+                      <a:noFill/>
+                      <a:miter lim="800000"/>
+                      <a:headEnd/>
+                      <a:tailEnd/>
+                    </a:ln>
+                  </pic:spPr>
+                </pic:pic>
+              </a:graphicData>
+            </a:graphic>
+          </wp:inline>
+        </w:drawing>
+      </w:r>
+    </w:p>
+    <w:p>
+      <w:pPr>
+        <w:autoSpaceDE w:val="0"/>
+        <w:autoSpaceDN w:val="0"/>
+        <w:adjustRightInd w:val="0"/>
+        <w:spacing w:after="0" w:line="240" w:lineRule="auto"/>
+        <w:rPr>
+          <w:rFonts w:ascii="Consolas" w:hAnsi="Consolas" w:cs="Consolas"/>
+        </w:rPr>
+      </w:pPr>
+      <w:r>
+        <w:rPr>
+          <w:rFonts w:ascii="Consolas" w:hAnsi="Consolas" w:cs="Consolas"/>
+        </w:rPr>
+        <w:t xml:space="preserve">Some of </w:t>
+      </w:r>
+      <w:proofErr w:type="spellStart"/>
+      <w:r>
+        <w:rPr>
+          <w:rFonts w:ascii="Consolas" w:hAnsi="Consolas" w:cs="Consolas"/>
+        </w:rPr>
+        <w:t>importtant</w:t>
+      </w:r>
+      <w:proofErr w:type="spellEnd"/>
+      <w:r>
+        <w:rPr>
+          <w:rFonts w:ascii="Consolas" w:hAnsi="Consolas" w:cs="Consolas"/>
+        </w:rPr>
+        <w:t xml:space="preserve"> meta tag-&gt;</w:t>
+      </w:r>
+    </w:p>
+    <w:p>
+      <w:pPr>
+        <w:autoSpaceDE w:val="0"/>
+        <w:autoSpaceDN w:val="0"/>
+        <w:adjustRightInd w:val="0"/>
+        <w:spacing w:after="0" w:line="240" w:lineRule="auto"/>
+        <w:rPr>
+          <w:rFonts w:ascii="Consolas" w:hAnsi="Consolas" w:cs="Consolas"/>
+        </w:rPr>
+      </w:pPr>
+      <w:r>
+        <w:rPr>
+          <w:rFonts w:ascii="Consolas" w:hAnsi="Consolas" w:cs="Consolas"/>
+          <w:color w:val="008080"/>
+        </w:rPr>
+        <w:t>&lt;</w:t>
+      </w:r>
+      <w:r>
+        <w:rPr>
+          <w:rFonts w:ascii="Consolas" w:hAnsi="Consolas" w:cs="Consolas"/>
+          <w:color w:val="3F7F7F"/>
+        </w:rPr>
+        <w:t>meta</w:t>
+      </w:r>
+      <w:r>
+        <w:rPr>
+          <w:rFonts w:ascii="Consolas" w:hAnsi="Consolas" w:cs="Consolas"/>
+        </w:rPr>
+        <w:t xml:space="preserve"> </w:t>
+      </w:r>
+      <w:r>
+        <w:rPr>
+          <w:rFonts w:ascii="Consolas" w:hAnsi="Consolas" w:cs="Consolas"/>
+          <w:color w:val="7F007F"/>
+        </w:rPr>
+        <w:t>name</w:t>
+      </w:r>
+      <w:r>
+        <w:rPr>
+          <w:rFonts w:ascii="Consolas" w:hAnsi="Consolas" w:cs="Consolas"/>
+          <w:color w:val="000000"/>
+        </w:rPr>
+        <w:t>=</w:t>
+      </w:r>
+      <w:r>
+        <w:rPr>
+          <w:rFonts w:ascii="Consolas" w:hAnsi="Consolas" w:cs="Consolas"/>
+          <w:i/>
+          <w:iCs/>
+          <w:color w:val="2A00FF"/>
+        </w:rPr>
+        <w:t>"description"</w:t>
+      </w:r>
+    </w:p>
+    <w:p>
+      <w:pPr>
+        <w:autoSpaceDE w:val="0"/>
+        <w:autoSpaceDN w:val="0"/>
+        <w:adjustRightInd w:val="0"/>
+        <w:spacing w:after="0" w:line="240" w:lineRule="auto"/>
+        <w:rPr>
+          <w:rFonts w:ascii="Consolas" w:hAnsi="Consolas" w:cs="Consolas"/>
+        </w:rPr>
+      </w:pPr>
+      <w:r>
+        <w:rPr>
+          <w:rFonts w:ascii="Consolas" w:hAnsi="Consolas" w:cs="Consolas"/>
+        </w:rPr>
+        <w:tab/>
+      </w:r>
+      <w:r>
+        <w:rPr>
+          <w:rFonts w:ascii="Consolas" w:hAnsi="Consolas" w:cs="Consolas"/>
+          <w:color w:val="7F007F"/>
+        </w:rPr>
+        <w:t>content</w:t>
+      </w:r>
+      <w:r>
+        <w:rPr>
+          <w:rFonts w:ascii="Consolas" w:hAnsi="Consolas" w:cs="Consolas"/>
+          <w:color w:val="000000"/>
+        </w:rPr>
+        <w:t>=</w:t>
+      </w:r>
+      <w:r>
+        <w:rPr>
+          <w:rFonts w:ascii="Consolas" w:hAnsi="Consolas" w:cs="Consolas"/>
+          <w:i/>
+          <w:iCs/>
+          <w:color w:val="2A00FF"/>
+        </w:rPr>
+        <w:t>"HTML5 tutorial for beginners. Basic structure of HTML page"</w:t>
+      </w:r>
+      <w:r>
+        <w:rPr>
+          <w:rFonts w:ascii="Consolas" w:hAnsi="Consolas" w:cs="Consolas"/>
+          <w:color w:val="008080"/>
+        </w:rPr>
+        <w:t>&gt;</w:t>
+      </w:r>
+    </w:p>
+    <w:p>
+      <w:pPr>
+        <w:autoSpaceDE w:val="0"/>
+        <w:autoSpaceDN w:val="0"/>
+        <w:adjustRightInd w:val="0"/>
+        <w:spacing w:after="0" w:line="240" w:lineRule="auto"/>
+        <w:rPr>
+          <w:rFonts w:ascii="Consolas" w:hAnsi="Consolas" w:cs="Consolas"/>
+        </w:rPr>
+      </w:pPr>
+      <w:r>
+        <w:rPr>
+          <w:rFonts w:ascii="Consolas" w:hAnsi="Consolas" w:cs="Consolas"/>
+          <w:color w:val="008080"/>
+        </w:rPr>
+        <w:t>&lt;</w:t>
+      </w:r>
+      <w:r>
+        <w:rPr>
+          <w:rFonts w:ascii="Consolas" w:hAnsi="Consolas" w:cs="Consolas"/>
+          <w:color w:val="3F7F7F"/>
+        </w:rPr>
+        <w:t>meta</w:t>
+      </w:r>
+      <w:r>
+        <w:rPr>
+          <w:rFonts w:ascii="Consolas" w:hAnsi="Consolas" w:cs="Consolas"/>
+        </w:rPr>
+        <w:t xml:space="preserve"> </w:t>
+      </w:r>
+      <w:r>
+        <w:rPr>
+          <w:rFonts w:ascii="Consolas" w:hAnsi="Consolas" w:cs="Consolas"/>
+          <w:color w:val="7F007F"/>
+        </w:rPr>
+        <w:t>name</w:t>
+      </w:r>
+      <w:r>
+        <w:rPr>
+          <w:rFonts w:ascii="Consolas" w:hAnsi="Consolas" w:cs="Consolas"/>
+          <w:color w:val="000000"/>
+        </w:rPr>
+        <w:t>=</w:t>
+      </w:r>
+      <w:r>
+        <w:rPr>
+          <w:rFonts w:ascii="Consolas" w:hAnsi="Consolas" w:cs="Consolas"/>
+          <w:i/>
+          <w:iCs/>
+          <w:color w:val="2A00FF"/>
+        </w:rPr>
+        <w:t>"keyword"</w:t>
+      </w:r>
+      <w:r>
+        <w:rPr>
+          <w:rFonts w:ascii="Consolas" w:hAnsi="Consolas" w:cs="Consolas"/>
+        </w:rPr>
+        <w:t xml:space="preserve"> </w:t>
+      </w:r>
+      <w:r>
+        <w:rPr>
+          <w:rFonts w:ascii="Consolas" w:hAnsi="Consolas" w:cs="Consolas"/>
+          <w:color w:val="7F007F"/>
+        </w:rPr>
+        <w:t>content</w:t>
+      </w:r>
+      <w:r>
+        <w:rPr>
+          <w:rFonts w:ascii="Consolas" w:hAnsi="Consolas" w:cs="Consolas"/>
+          <w:color w:val="000000"/>
+        </w:rPr>
+        <w:t>=</w:t>
+      </w:r>
+      <w:r>
+        <w:rPr>
+          <w:rFonts w:ascii="Consolas" w:hAnsi="Consolas" w:cs="Consolas"/>
+          <w:i/>
+          <w:iCs/>
+          <w:color w:val="2A00FF"/>
+        </w:rPr>
+        <w:t>"HTML, HTML5, CSS, CSS, JavaScript"</w:t>
+      </w:r>
+      <w:r>
+        <w:rPr>
+          <w:rFonts w:ascii="Consolas" w:hAnsi="Consolas" w:cs="Consolas"/>
+          <w:color w:val="008080"/>
+        </w:rPr>
+        <w:t>&gt;</w:t>
+      </w:r>
+    </w:p>
+    <w:p>
+      <w:pPr>
+        <w:autoSpaceDE w:val="0"/>
+        <w:autoSpaceDN w:val="0"/>
+        <w:adjustRightInd w:val="0"/>
+        <w:spacing w:after="0" w:line="240" w:lineRule="auto"/>
+        <w:rPr>
+          <w:rFonts w:ascii="Consolas" w:hAnsi="Consolas" w:cs="Consolas"/>
+        </w:rPr>
+      </w:pPr>
+      <w:r>
+        <w:rPr>
+          <w:rFonts w:ascii="Consolas" w:hAnsi="Consolas" w:cs="Consolas"/>
+          <w:color w:val="008080"/>
+        </w:rPr>
+        <w:t>&lt;</w:t>
+      </w:r>
+      <w:r>
+        <w:rPr>
+          <w:rFonts w:ascii="Consolas" w:hAnsi="Consolas" w:cs="Consolas"/>
+          <w:color w:val="3F7F7F"/>
+        </w:rPr>
+        <w:t>meta</w:t>
+      </w:r>
+      <w:r>
+        <w:rPr>
+          <w:rFonts w:ascii="Consolas" w:hAnsi="Consolas" w:cs="Consolas"/>
+        </w:rPr>
+        <w:t xml:space="preserve"> </w:t>
+      </w:r>
+      <w:r>
+        <w:rPr>
+          <w:rFonts w:ascii="Consolas" w:hAnsi="Consolas" w:cs="Consolas"/>
+          <w:color w:val="7F007F"/>
+        </w:rPr>
+        <w:t>name</w:t>
+      </w:r>
+      <w:r>
+        <w:rPr>
+          <w:rFonts w:ascii="Consolas" w:hAnsi="Consolas" w:cs="Consolas"/>
+          <w:color w:val="000000"/>
+        </w:rPr>
+        <w:t>=</w:t>
+      </w:r>
+      <w:r>
+        <w:rPr>
+          <w:rFonts w:ascii="Consolas" w:hAnsi="Consolas" w:cs="Consolas"/>
+          <w:i/>
+          <w:iCs/>
+          <w:color w:val="2A00FF"/>
+        </w:rPr>
+        <w:t>"</w:t>
+      </w:r>
+      <w:proofErr w:type="spellStart"/>
+      <w:r>
+        <w:rPr>
+          <w:rFonts w:ascii="Consolas" w:hAnsi="Consolas" w:cs="Consolas"/>
+          <w:i/>
+          <w:iCs/>
+          <w:color w:val="2A00FF"/>
+        </w:rPr>
+        <w:t>auther</w:t>
+      </w:r>
+      <w:proofErr w:type="spellEnd"/>
+      <w:r>
+        <w:rPr>
+          <w:rFonts w:ascii="Consolas" w:hAnsi="Consolas" w:cs="Consolas"/>
+          <w:i/>
+          <w:iCs/>
+          <w:color w:val="2A00FF"/>
+        </w:rPr>
+        <w:t>"</w:t>
+      </w:r>
+      <w:r>
+        <w:rPr>
+          <w:rFonts w:ascii="Consolas" w:hAnsi="Consolas" w:cs="Consolas"/>
+        </w:rPr>
+        <w:t xml:space="preserve"> </w:t>
+      </w:r>
+      <w:r>
+        <w:rPr>
+          <w:rFonts w:ascii="Consolas" w:hAnsi="Consolas" w:cs="Consolas"/>
+          <w:color w:val="7F007F"/>
+        </w:rPr>
+        <w:t>content</w:t>
+      </w:r>
+      <w:r>
+        <w:rPr>
+          <w:rFonts w:ascii="Consolas" w:hAnsi="Consolas" w:cs="Consolas"/>
+          <w:color w:val="000000"/>
+        </w:rPr>
+        <w:t>=</w:t>
+      </w:r>
+      <w:r>
+        <w:rPr>
+          <w:rFonts w:ascii="Consolas" w:hAnsi="Consolas" w:cs="Consolas"/>
+          <w:i/>
+          <w:iCs/>
+          <w:color w:val="2A00FF"/>
+        </w:rPr>
+        <w:t>"Author Name"</w:t>
+      </w:r>
+      <w:r>
+        <w:rPr>
+          <w:rFonts w:ascii="Consolas" w:hAnsi="Consolas" w:cs="Consolas"/>
+          <w:color w:val="008080"/>
+        </w:rPr>
+        <w:t>&gt;</w:t>
+      </w:r>
+    </w:p>
+    <w:p>
+      <w:pPr>
+        <w:autoSpaceDE w:val="0"/>
+        <w:autoSpaceDN w:val="0"/>
+        <w:adjustRightInd w:val="0"/>
+        <w:spacing w:after="0" w:line="240" w:lineRule="auto"/>
+        <w:rPr>
+          <w:rFonts w:ascii="Consolas" w:hAnsi="Consolas" w:cs="Consolas"/>
+        </w:rPr>
+      </w:pPr>
+      <w:r>
+        <w:rPr>
+          <w:rFonts w:ascii="Consolas" w:hAnsi="Consolas" w:cs="Consolas"/>
+          <w:color w:val="008080"/>
+        </w:rPr>
+        <w:t>&lt;</w:t>
+      </w:r>
+      <w:r>
+        <w:rPr>
+          <w:rFonts w:ascii="Consolas" w:hAnsi="Consolas" w:cs="Consolas"/>
+          <w:color w:val="3F7F7F"/>
+        </w:rPr>
+        <w:t>meta</w:t>
+      </w:r>
+      <w:r>
+        <w:rPr>
+          <w:rFonts w:ascii="Consolas" w:hAnsi="Consolas" w:cs="Consolas"/>
+        </w:rPr>
+        <w:t xml:space="preserve"> </w:t>
+      </w:r>
+      <w:r>
+        <w:rPr>
+          <w:rFonts w:ascii="Consolas" w:hAnsi="Consolas" w:cs="Consolas"/>
+          <w:color w:val="7F007F"/>
+        </w:rPr>
+        <w:t>name</w:t>
+      </w:r>
+      <w:r>
+        <w:rPr>
+          <w:rFonts w:ascii="Consolas" w:hAnsi="Consolas" w:cs="Consolas"/>
+          <w:color w:val="000000"/>
+        </w:rPr>
+        <w:t>=</w:t>
+      </w:r>
+      <w:r>
+        <w:rPr>
+          <w:rFonts w:ascii="Consolas" w:hAnsi="Consolas" w:cs="Consolas"/>
+          <w:i/>
+          <w:iCs/>
+          <w:color w:val="2A00FF"/>
+        </w:rPr>
+        <w:t>"robot"</w:t>
+      </w:r>
+      <w:r>
+        <w:rPr>
+          <w:rFonts w:ascii="Consolas" w:hAnsi="Consolas" w:cs="Consolas"/>
+        </w:rPr>
+        <w:t xml:space="preserve"> </w:t>
+      </w:r>
+      <w:r>
+        <w:rPr>
+          <w:rFonts w:ascii="Consolas" w:hAnsi="Consolas" w:cs="Consolas"/>
+          <w:color w:val="7F007F"/>
+        </w:rPr>
+        <w:t>content</w:t>
+      </w:r>
+      <w:r>
+        <w:rPr>
+          <w:rFonts w:ascii="Consolas" w:hAnsi="Consolas" w:cs="Consolas"/>
+          <w:color w:val="000000"/>
+        </w:rPr>
+        <w:t>=</w:t>
+      </w:r>
+      <w:r>
+        <w:rPr>
+          <w:rFonts w:ascii="Consolas" w:hAnsi="Consolas" w:cs="Consolas"/>
+          <w:i/>
+          <w:iCs/>
+          <w:color w:val="2A00FF"/>
+        </w:rPr>
+        <w:t>"</w:t>
+      </w:r>
+      <w:proofErr w:type="spellStart"/>
+      <w:r>
+        <w:rPr>
+          <w:rFonts w:ascii="Consolas" w:hAnsi="Consolas" w:cs="Consolas"/>
+          <w:i/>
+          <w:iCs/>
+          <w:color w:val="2A00FF"/>
+        </w:rPr>
+        <w:t>index,follow</w:t>
+      </w:r>
+      <w:proofErr w:type="spellEnd"/>
+      <w:r>
+        <w:rPr>
+          <w:rFonts w:ascii="Consolas" w:hAnsi="Consolas" w:cs="Consolas"/>
+          <w:i/>
+          <w:iCs/>
+          <w:color w:val="2A00FF"/>
+        </w:rPr>
+        <w:t>"</w:t>
+      </w:r>
+      <w:r>
+        <w:rPr>
+          <w:rFonts w:ascii="Consolas" w:hAnsi="Consolas" w:cs="Consolas"/>
+          <w:color w:val="008080"/>
+        </w:rPr>
+        <w:t>&gt;</w:t>
+      </w:r>
+    </w:p>
+    <w:p>
+      <w:pPr>
+        <w:rPr>
+          <w:rFonts w:ascii="Consolas" w:hAnsi="Consolas" w:cs="Consolas"/>
+        </w:rPr>
+      </w:pPr>
+      <w:r>
+        <w:rPr>
+          <w:rFonts w:ascii="Consolas" w:hAnsi="Consolas" w:cs="Consolas"/>
+          <w:color w:val="008080"/>
+        </w:rPr>
+        <w:t>&lt;</w:t>
+      </w:r>
+      <w:r>
+        <w:rPr>
+          <w:rFonts w:ascii="Consolas" w:hAnsi="Consolas" w:cs="Consolas"/>
+          <w:color w:val="3F7F7F"/>
+        </w:rPr>
+        <w:t>meta</w:t>
+      </w:r>
+      <w:r>
+        <w:rPr>
+          <w:rFonts w:ascii="Consolas" w:hAnsi="Consolas" w:cs="Consolas"/>
+        </w:rPr>
+        <w:t xml:space="preserve"> </w:t>
+      </w:r>
+      <w:r>
+        <w:rPr>
+          <w:rFonts w:ascii="Consolas" w:hAnsi="Consolas" w:cs="Consolas"/>
+          <w:color w:val="7F007F"/>
+        </w:rPr>
+        <w:t>http-equiv</w:t>
+      </w:r>
+      <w:r>
+        <w:rPr>
+          <w:rFonts w:ascii="Consolas" w:hAnsi="Consolas" w:cs="Consolas"/>
+          <w:color w:val="000000"/>
+        </w:rPr>
+        <w:t>=</w:t>
+      </w:r>
+      <w:r>
+        <w:rPr>
+          <w:rFonts w:ascii="Consolas" w:hAnsi="Consolas" w:cs="Consolas"/>
+          <w:i/>
+          <w:iCs/>
+          <w:color w:val="2A00FF"/>
+        </w:rPr>
+        <w:t>"refresh"</w:t>
+      </w:r>
+      <w:r>
+        <w:rPr>
+          <w:rFonts w:ascii="Consolas" w:hAnsi="Consolas" w:cs="Consolas"/>
+        </w:rPr>
+        <w:t xml:space="preserve"> </w:t>
+      </w:r>
+      <w:r>
+        <w:rPr>
+          <w:rFonts w:ascii="Consolas" w:hAnsi="Consolas" w:cs="Consolas"/>
+          <w:color w:val="7F007F"/>
+        </w:rPr>
+        <w:t>content</w:t>
+      </w:r>
+      <w:r>
+        <w:rPr>
+          <w:rFonts w:ascii="Consolas" w:hAnsi="Consolas" w:cs="Consolas"/>
+          <w:color w:val="000000"/>
+        </w:rPr>
+        <w:t>=</w:t>
+      </w:r>
+      <w:r>
+        <w:rPr>
+          <w:rFonts w:ascii="Consolas" w:hAnsi="Consolas" w:cs="Consolas"/>
+          <w:i/>
+          <w:iCs/>
+          <w:color w:val="2A00FF"/>
+        </w:rPr>
+        <w:t>"2"</w:t>
+      </w:r>
+      <w:r>
+        <w:rPr>
+          <w:rFonts w:ascii="Consolas" w:hAnsi="Consolas" w:cs="Consolas"/>
+          <w:color w:val="008080"/>
+        </w:rPr>
+        <w:t>&gt;</w:t>
+      </w:r>
+    </w:p>
+    <w:p>
+      <w:pPr>
+        <w:pStyle w:val="Heading1"/>
+        <w:shd w:val="clear" w:color="auto" w:fill="FFFFFF"/>
+        <w:spacing w:before="0" w:beforeAutospacing="0" w:after="0" w:afterAutospacing="0"/>
+        <w:rPr>
+          <w:rFonts w:ascii="Consolas" w:hAnsi="Consolas" w:cs="Consolas"/>
+          <w:b w:val="0"/>
+          <w:bCs w:val="0"/>
+          <w:sz w:val="22"/>
+          <w:szCs w:val="22"/>
+        </w:rPr>
+      </w:pPr>
+      <w:r>
+        <w:rPr>
+          <w:rFonts w:ascii="Consolas" w:hAnsi="Consolas" w:cs="Consolas"/>
+          <w:sz w:val="22"/>
+          <w:szCs w:val="22"/>
+        </w:rPr>
+        <w:t>#5.</w:t>
+      </w:r>
+      <w:r>
+        <w:rPr>
+          <w:rFonts w:ascii="Consolas" w:hAnsi="Consolas" w:cs="Consolas"/>
+          <w:b w:val="0"/>
+          <w:bCs w:val="0"/>
+          <w:sz w:val="22"/>
+          <w:szCs w:val="22"/>
+        </w:rPr>
+        <w:t xml:space="preserve"> HTML5 Tutorial For Beginners 5 # HTML Headers , Paragraphs and text Formatting tags</w:t>
+      </w:r>
+    </w:p>
+    <w:p>
+      <w:pPr>
+        <w:rPr>
+          <w:rFonts w:ascii="Consolas" w:hAnsi="Consolas" w:cs="Consolas"/>
+        </w:rPr>
+      </w:pPr>
+    </w:p>
+    <w:p>
+      <w:pPr>
+        <w:rPr>
+          <w:rFonts w:ascii="Consolas" w:hAnsi="Consolas" w:cs="Consolas"/>
+        </w:rPr>
+      </w:pPr>
+      <w:r>
+        <w:rPr>
+          <w:rFonts w:ascii="Consolas" w:hAnsi="Consolas" w:cs="Consolas"/>
+        </w:rPr>
+        <w:t xml:space="preserve">1.if </w:t>
+      </w:r>
+      <w:proofErr w:type="spellStart"/>
+      <w:r>
+        <w:rPr>
+          <w:rFonts w:ascii="Consolas" w:hAnsi="Consolas" w:cs="Consolas"/>
+        </w:rPr>
+        <w:t>wanna</w:t>
+      </w:r>
+      <w:proofErr w:type="spellEnd"/>
+      <w:r>
+        <w:rPr>
+          <w:rFonts w:ascii="Consolas" w:hAnsi="Consolas" w:cs="Consolas"/>
+        </w:rPr>
+        <w:t xml:space="preserve"> to preserve element then need to use &lt;pre&gt;&lt;/pre&gt; tag.</w:t>
+      </w:r>
+      <w:r>
+        <w:rPr>
+          <w:rFonts w:ascii="Consolas" w:hAnsi="Consolas" w:cs="Consolas"/>
+        </w:rPr>
+        <w:softHyphen/>
+      </w:r>
+    </w:p>
+    <w:p>
+      <w:pPr>
+        <w:rPr>
+          <w:rFonts w:ascii="Consolas" w:hAnsi="Consolas" w:cs="Consolas"/>
+        </w:rPr>
+      </w:pPr>
+      <w:r>
+        <w:rPr>
+          <w:rFonts w:ascii="Consolas" w:hAnsi="Consolas" w:cs="Consolas"/>
+        </w:rPr>
+        <w:t>Tag   Description</w:t>
+      </w:r>
+    </w:p>
+    <w:p>
+      <w:pPr>
+        <w:rPr>
+          <w:rFonts w:ascii="Consolas" w:hAnsi="Consolas" w:cs="Consolas"/>
+        </w:rPr>
+      </w:pPr>
+      <w:r>
+        <w:rPr>
+          <w:rFonts w:ascii="Consolas" w:hAnsi="Consolas" w:cs="Consolas"/>
+        </w:rPr>
+        <w:t>&lt;b&gt;    bold text</w:t>
+      </w:r>
+    </w:p>
+    <w:p>
+      <w:pPr>
+        <w:rPr>
+          <w:rFonts w:ascii="Consolas" w:hAnsi="Consolas" w:cs="Consolas"/>
+        </w:rPr>
+      </w:pPr>
+      <w:r>
+        <w:rPr>
+          <w:rFonts w:ascii="Consolas" w:hAnsi="Consolas" w:cs="Consolas"/>
+        </w:rPr>
+        <w:lastRenderedPageBreak/>
+        <w:t>&lt;</w:t>
+      </w:r>
+      <w:proofErr w:type="spellStart"/>
+      <w:r>
+        <w:rPr>
+          <w:rFonts w:ascii="Consolas" w:hAnsi="Consolas" w:cs="Consolas"/>
+        </w:rPr>
+        <w:t>em</w:t>
+      </w:r>
+      <w:proofErr w:type="spellEnd"/>
+      <w:r>
+        <w:rPr>
+          <w:rFonts w:ascii="Consolas" w:hAnsi="Consolas" w:cs="Consolas"/>
+        </w:rPr>
+        <w:t>&gt;   emphasized text</w:t>
+      </w:r>
+    </w:p>
+    <w:p>
+      <w:pPr>
+        <w:rPr>
+          <w:rFonts w:ascii="Consolas" w:hAnsi="Consolas" w:cs="Consolas"/>
+        </w:rPr>
+      </w:pPr>
+      <w:r>
+        <w:rPr>
+          <w:rFonts w:ascii="Consolas" w:hAnsi="Consolas" w:cs="Consolas"/>
+        </w:rPr>
+        <w:t>&lt;</w:t>
+      </w:r>
+      <w:proofErr w:type="spellStart"/>
+      <w:r>
+        <w:rPr>
+          <w:rFonts w:ascii="Consolas" w:hAnsi="Consolas" w:cs="Consolas"/>
+        </w:rPr>
+        <w:t>i</w:t>
+      </w:r>
+      <w:proofErr w:type="spellEnd"/>
+      <w:r>
+        <w:rPr>
+          <w:rFonts w:ascii="Consolas" w:hAnsi="Consolas" w:cs="Consolas"/>
+        </w:rPr>
+        <w:t xml:space="preserve">&gt;    Italic </w:t>
+      </w:r>
+    </w:p>
+    <w:p>
+      <w:pPr>
+        <w:rPr>
+          <w:rFonts w:ascii="Consolas" w:hAnsi="Consolas" w:cs="Consolas"/>
+        </w:rPr>
+      </w:pPr>
+      <w:r>
+        <w:rPr>
+          <w:rFonts w:ascii="Consolas" w:hAnsi="Consolas" w:cs="Consolas"/>
+        </w:rPr>
+        <w:t>&lt;small&gt; smaller text</w:t>
+      </w:r>
+    </w:p>
+    <w:p>
+      <w:pPr>
+        <w:rPr>
+          <w:rFonts w:ascii="Consolas" w:hAnsi="Consolas" w:cs="Consolas"/>
+        </w:rPr>
+      </w:pPr>
+      <w:r>
+        <w:rPr>
+          <w:rFonts w:ascii="Consolas" w:hAnsi="Consolas" w:cs="Consolas"/>
+        </w:rPr>
+        <w:t>&lt;strong&gt; important text'</w:t>
+      </w:r>
+    </w:p>
+    <w:p>
+      <w:pPr>
+        <w:rPr>
+          <w:rFonts w:ascii="Consolas" w:hAnsi="Consolas" w:cs="Consolas"/>
+        </w:rPr>
+      </w:pPr>
+      <w:r>
+        <w:rPr>
+          <w:rFonts w:ascii="Consolas" w:hAnsi="Consolas" w:cs="Consolas"/>
+        </w:rPr>
+        <w:t xml:space="preserve">&lt;sub&gt;     </w:t>
+      </w:r>
+      <w:proofErr w:type="spellStart"/>
+      <w:r>
+        <w:rPr>
+          <w:rFonts w:ascii="Consolas" w:hAnsi="Consolas" w:cs="Consolas"/>
+        </w:rPr>
+        <w:t>subcripted</w:t>
+      </w:r>
+      <w:proofErr w:type="spellEnd"/>
+      <w:r>
+        <w:rPr>
+          <w:rFonts w:ascii="Consolas" w:hAnsi="Consolas" w:cs="Consolas"/>
+        </w:rPr>
+        <w:t xml:space="preserve"> text</w:t>
+      </w:r>
+    </w:p>
+    <w:p>
+      <w:pPr>
+        <w:rPr>
+          <w:rFonts w:ascii="Consolas" w:hAnsi="Consolas" w:cs="Consolas"/>
+        </w:rPr>
+      </w:pPr>
+      <w:r>
+        <w:rPr>
+          <w:rFonts w:ascii="Consolas" w:hAnsi="Consolas" w:cs="Consolas"/>
+        </w:rPr>
+        <w:t>&lt;sup&gt; &lt;</w:t>
+      </w:r>
+      <w:proofErr w:type="spellStart"/>
+      <w:r>
+        <w:rPr>
+          <w:rFonts w:ascii="Consolas" w:hAnsi="Consolas" w:cs="Consolas"/>
+        </w:rPr>
+        <w:t>supersupcripted</w:t>
+      </w:r>
+      <w:proofErr w:type="spellEnd"/>
+      <w:r>
+        <w:rPr>
+          <w:rFonts w:ascii="Consolas" w:hAnsi="Consolas" w:cs="Consolas"/>
+        </w:rPr>
+        <w:t xml:space="preserve"> text&gt;</w:t>
+      </w:r>
+    </w:p>
+    <w:p>
+      <w:pPr>
+        <w:rPr>
+          <w:rFonts w:ascii="Consolas" w:hAnsi="Consolas" w:cs="Consolas"/>
+        </w:rPr>
+      </w:pPr>
+      <w:r>
+        <w:rPr>
+          <w:rFonts w:ascii="Consolas" w:hAnsi="Consolas" w:cs="Consolas"/>
+        </w:rPr>
+        <w:t xml:space="preserve">&lt;ins&gt;  inserted </w:t>
+      </w:r>
+      <w:proofErr w:type="spellStart"/>
+      <w:r>
+        <w:rPr>
+          <w:rFonts w:ascii="Consolas" w:hAnsi="Consolas" w:cs="Consolas"/>
+        </w:rPr>
+        <w:t>btext</w:t>
+      </w:r>
+      <w:proofErr w:type="spellEnd"/>
+    </w:p>
+    <w:p>
+      <w:pPr>
+        <w:rPr>
+          <w:rFonts w:ascii="Consolas" w:hAnsi="Consolas" w:cs="Consolas"/>
+        </w:rPr>
+      </w:pPr>
+      <w:r>
+        <w:rPr>
+          <w:rFonts w:ascii="Consolas" w:hAnsi="Consolas" w:cs="Consolas"/>
+        </w:rPr>
+        <w:t>&lt;del&gt; deleted text</w:t>
+      </w:r>
+    </w:p>
+    <w:p>
+      <w:pPr>
+        <w:rPr>
+          <w:rFonts w:ascii="Consolas" w:hAnsi="Consolas" w:cs="Consolas"/>
+        </w:rPr>
+      </w:pPr>
+      <w:r>
+        <w:rPr>
+          <w:rFonts w:ascii="Consolas" w:hAnsi="Consolas" w:cs="Consolas"/>
+        </w:rPr>
+        <w:t xml:space="preserve">&lt;mark&gt;  marked/highlighted </w:t>
+      </w:r>
+    </w:p>
+    <w:p>
+      <w:pPr>
+        <w:rPr>
+          <w:rFonts w:ascii="Consolas" w:hAnsi="Consolas" w:cs="Consolas"/>
+        </w:rPr>
+      </w:pPr>
+    </w:p>
     <w:sectPr>
-      <w:pgSz w:w="12240" w:h="15840"/>
+      <w:pgSz w:w="15840" w:h="12240" w:orient="landscape"/>
       <w:pgMar w:top="720" w:right="720" w:bottom="720" w:left="720" w:header="720" w:footer="720" w:gutter="0"/>
       <w:cols w:space="720"/>
       <w:docGrid w:linePitch="360"/>

</xml_diff>

<commit_message>
HTML5 Tutorial For Beginners 14 # HTML Video Tag
HTML5 Tutorial For Beginners 14 # HTML Video Tag
</commit_message>
<xml_diff>
--- a/Html5_Documents.docs.docx
+++ b/Html5_Documents.docs.docx
@@ -15714,16 +15714,12 @@
         <w:spacing w:after="0" w:line="240" w:lineRule="auto"/>
         <w:rPr>
           <w:rFonts w:ascii="Consolas" w:hAnsi="Consolas" w:cs="Consolas"/>
-          <w:sz w:val="24"/>
-          <w:szCs w:val="24"/>
-        </w:rPr>
-      </w:pPr>
-      <w:r>
-        <w:rPr>
-          <w:rFonts w:ascii="Consolas" w:hAnsi="Consolas" w:cs="Consolas"/>
-          <w:color w:val="008080"/>
-          <w:sz w:val="24"/>
-          <w:szCs w:val="24"/>
+        </w:rPr>
+      </w:pPr>
+      <w:r>
+        <w:rPr>
+          <w:rFonts w:ascii="Consolas" w:hAnsi="Consolas" w:cs="Consolas"/>
+          <w:color w:val="008080"/>
         </w:rPr>
         <w:t>&lt;!</w:t>
       </w:r>
@@ -15731,16 +15727,12 @@
         <w:rPr>
           <w:rFonts w:ascii="Consolas" w:hAnsi="Consolas" w:cs="Consolas"/>
           <w:color w:val="3F7F7F"/>
-          <w:sz w:val="24"/>
-          <w:szCs w:val="24"/>
         </w:rPr>
         <w:t>DOCTYPE</w:t>
       </w:r>
       <w:r>
         <w:rPr>
           <w:rFonts w:ascii="Consolas" w:hAnsi="Consolas" w:cs="Consolas"/>
-          <w:sz w:val="24"/>
-          <w:szCs w:val="24"/>
         </w:rPr>
         <w:t xml:space="preserve"> </w:t>
       </w:r>
@@ -15748,8 +15740,6 @@
         <w:rPr>
           <w:rFonts w:ascii="Consolas" w:hAnsi="Consolas" w:cs="Consolas"/>
           <w:color w:val="008080"/>
-          <w:sz w:val="24"/>
-          <w:szCs w:val="24"/>
         </w:rPr>
         <w:t>html&gt;</w:t>
       </w:r>
@@ -15762,16 +15752,12 @@
         <w:spacing w:after="0" w:line="240" w:lineRule="auto"/>
         <w:rPr>
           <w:rFonts w:ascii="Consolas" w:hAnsi="Consolas" w:cs="Consolas"/>
-          <w:sz w:val="24"/>
-          <w:szCs w:val="24"/>
-        </w:rPr>
-      </w:pPr>
-      <w:r>
-        <w:rPr>
-          <w:rFonts w:ascii="Consolas" w:hAnsi="Consolas" w:cs="Consolas"/>
-          <w:color w:val="008080"/>
-          <w:sz w:val="24"/>
-          <w:szCs w:val="24"/>
+        </w:rPr>
+      </w:pPr>
+      <w:r>
+        <w:rPr>
+          <w:rFonts w:ascii="Consolas" w:hAnsi="Consolas" w:cs="Consolas"/>
+          <w:color w:val="008080"/>
         </w:rPr>
         <w:t>&lt;</w:t>
       </w:r>
@@ -15779,8 +15765,6 @@
         <w:rPr>
           <w:rFonts w:ascii="Consolas" w:hAnsi="Consolas" w:cs="Consolas"/>
           <w:color w:val="3F7F7F"/>
-          <w:sz w:val="24"/>
-          <w:szCs w:val="24"/>
         </w:rPr>
         <w:t>html</w:t>
       </w:r>
@@ -15788,30 +15772,24 @@
         <w:rPr>
           <w:rFonts w:ascii="Consolas" w:hAnsi="Consolas" w:cs="Consolas"/>
           <w:color w:val="008080"/>
-          <w:sz w:val="24"/>
-          <w:szCs w:val="24"/>
-        </w:rPr>
-        <w:t>&gt;</w:t>
-      </w:r>
-    </w:p>
-    <w:p>
-      <w:pPr>
-        <w:autoSpaceDE w:val="0"/>
-        <w:autoSpaceDN w:val="0"/>
-        <w:adjustRightInd w:val="0"/>
-        <w:spacing w:after="0" w:line="240" w:lineRule="auto"/>
-        <w:rPr>
-          <w:rFonts w:ascii="Consolas" w:hAnsi="Consolas" w:cs="Consolas"/>
-          <w:sz w:val="24"/>
-          <w:szCs w:val="24"/>
-        </w:rPr>
-      </w:pPr>
-      <w:r>
-        <w:rPr>
-          <w:rFonts w:ascii="Consolas" w:hAnsi="Consolas" w:cs="Consolas"/>
-          <w:color w:val="008080"/>
-          <w:sz w:val="24"/>
-          <w:szCs w:val="24"/>
+        </w:rPr>
+        <w:t>&gt;</w:t>
+      </w:r>
+    </w:p>
+    <w:p>
+      <w:pPr>
+        <w:autoSpaceDE w:val="0"/>
+        <w:autoSpaceDN w:val="0"/>
+        <w:adjustRightInd w:val="0"/>
+        <w:spacing w:after="0" w:line="240" w:lineRule="auto"/>
+        <w:rPr>
+          <w:rFonts w:ascii="Consolas" w:hAnsi="Consolas" w:cs="Consolas"/>
+        </w:rPr>
+      </w:pPr>
+      <w:r>
+        <w:rPr>
+          <w:rFonts w:ascii="Consolas" w:hAnsi="Consolas" w:cs="Consolas"/>
+          <w:color w:val="008080"/>
         </w:rPr>
         <w:t>&lt;</w:t>
       </w:r>
@@ -15819,8 +15797,6 @@
         <w:rPr>
           <w:rFonts w:ascii="Consolas" w:hAnsi="Consolas" w:cs="Consolas"/>
           <w:color w:val="3F7F7F"/>
-          <w:sz w:val="24"/>
-          <w:szCs w:val="24"/>
         </w:rPr>
         <w:t>head</w:t>
       </w:r>
@@ -15828,30 +15804,24 @@
         <w:rPr>
           <w:rFonts w:ascii="Consolas" w:hAnsi="Consolas" w:cs="Consolas"/>
           <w:color w:val="008080"/>
-          <w:sz w:val="24"/>
-          <w:szCs w:val="24"/>
-        </w:rPr>
-        <w:t>&gt;</w:t>
-      </w:r>
-    </w:p>
-    <w:p>
-      <w:pPr>
-        <w:autoSpaceDE w:val="0"/>
-        <w:autoSpaceDN w:val="0"/>
-        <w:adjustRightInd w:val="0"/>
-        <w:spacing w:after="0" w:line="240" w:lineRule="auto"/>
-        <w:rPr>
-          <w:rFonts w:ascii="Consolas" w:hAnsi="Consolas" w:cs="Consolas"/>
-          <w:sz w:val="24"/>
-          <w:szCs w:val="24"/>
-        </w:rPr>
-      </w:pPr>
-      <w:r>
-        <w:rPr>
-          <w:rFonts w:ascii="Consolas" w:hAnsi="Consolas" w:cs="Consolas"/>
-          <w:color w:val="008080"/>
-          <w:sz w:val="24"/>
-          <w:szCs w:val="24"/>
+        </w:rPr>
+        <w:t>&gt;</w:t>
+      </w:r>
+    </w:p>
+    <w:p>
+      <w:pPr>
+        <w:autoSpaceDE w:val="0"/>
+        <w:autoSpaceDN w:val="0"/>
+        <w:adjustRightInd w:val="0"/>
+        <w:spacing w:after="0" w:line="240" w:lineRule="auto"/>
+        <w:rPr>
+          <w:rFonts w:ascii="Consolas" w:hAnsi="Consolas" w:cs="Consolas"/>
+        </w:rPr>
+      </w:pPr>
+      <w:r>
+        <w:rPr>
+          <w:rFonts w:ascii="Consolas" w:hAnsi="Consolas" w:cs="Consolas"/>
+          <w:color w:val="008080"/>
         </w:rPr>
         <w:t>&lt;</w:t>
       </w:r>
@@ -15859,16 +15829,12 @@
         <w:rPr>
           <w:rFonts w:ascii="Consolas" w:hAnsi="Consolas" w:cs="Consolas"/>
           <w:color w:val="3F7F7F"/>
-          <w:sz w:val="24"/>
-          <w:szCs w:val="24"/>
         </w:rPr>
         <w:t>meta</w:t>
       </w:r>
       <w:r>
         <w:rPr>
           <w:rFonts w:ascii="Consolas" w:hAnsi="Consolas" w:cs="Consolas"/>
-          <w:sz w:val="24"/>
-          <w:szCs w:val="24"/>
         </w:rPr>
         <w:t xml:space="preserve"> </w:t>
       </w:r>
@@ -15877,8 +15843,6 @@
         <w:rPr>
           <w:rFonts w:ascii="Consolas" w:hAnsi="Consolas" w:cs="Consolas"/>
           <w:color w:val="7F007F"/>
-          <w:sz w:val="24"/>
-          <w:szCs w:val="24"/>
         </w:rPr>
         <w:t>charset</w:t>
       </w:r>
@@ -15887,8 +15851,6 @@
         <w:rPr>
           <w:rFonts w:ascii="Consolas" w:hAnsi="Consolas" w:cs="Consolas"/>
           <w:color w:val="000000"/>
-          <w:sz w:val="24"/>
-          <w:szCs w:val="24"/>
         </w:rPr>
         <w:t>=</w:t>
       </w:r>
@@ -15898,8 +15860,6 @@
           <w:i/>
           <w:iCs/>
           <w:color w:val="2A00FF"/>
-          <w:sz w:val="24"/>
-          <w:szCs w:val="24"/>
         </w:rPr>
         <w:t>"ISO-8859-1"</w:t>
       </w:r>
@@ -15907,30 +15867,24 @@
         <w:rPr>
           <w:rFonts w:ascii="Consolas" w:hAnsi="Consolas" w:cs="Consolas"/>
           <w:color w:val="008080"/>
-          <w:sz w:val="24"/>
-          <w:szCs w:val="24"/>
-        </w:rPr>
-        <w:t>&gt;</w:t>
-      </w:r>
-    </w:p>
-    <w:p>
-      <w:pPr>
-        <w:autoSpaceDE w:val="0"/>
-        <w:autoSpaceDN w:val="0"/>
-        <w:adjustRightInd w:val="0"/>
-        <w:spacing w:after="0" w:line="240" w:lineRule="auto"/>
-        <w:rPr>
-          <w:rFonts w:ascii="Consolas" w:hAnsi="Consolas" w:cs="Consolas"/>
-          <w:sz w:val="24"/>
-          <w:szCs w:val="24"/>
-        </w:rPr>
-      </w:pPr>
-      <w:r>
-        <w:rPr>
-          <w:rFonts w:ascii="Consolas" w:hAnsi="Consolas" w:cs="Consolas"/>
-          <w:color w:val="008080"/>
-          <w:sz w:val="24"/>
-          <w:szCs w:val="24"/>
+        </w:rPr>
+        <w:t>&gt;</w:t>
+      </w:r>
+    </w:p>
+    <w:p>
+      <w:pPr>
+        <w:autoSpaceDE w:val="0"/>
+        <w:autoSpaceDN w:val="0"/>
+        <w:adjustRightInd w:val="0"/>
+        <w:spacing w:after="0" w:line="240" w:lineRule="auto"/>
+        <w:rPr>
+          <w:rFonts w:ascii="Consolas" w:hAnsi="Consolas" w:cs="Consolas"/>
+        </w:rPr>
+      </w:pPr>
+      <w:r>
+        <w:rPr>
+          <w:rFonts w:ascii="Consolas" w:hAnsi="Consolas" w:cs="Consolas"/>
+          <w:color w:val="008080"/>
         </w:rPr>
         <w:t>&lt;</w:t>
       </w:r>
@@ -15938,8 +15892,6 @@
         <w:rPr>
           <w:rFonts w:ascii="Consolas" w:hAnsi="Consolas" w:cs="Consolas"/>
           <w:color w:val="3F7F7F"/>
-          <w:sz w:val="24"/>
-          <w:szCs w:val="24"/>
         </w:rPr>
         <w:t>title</w:t>
       </w:r>
@@ -15947,17 +15899,13 @@
         <w:rPr>
           <w:rFonts w:ascii="Consolas" w:hAnsi="Consolas" w:cs="Consolas"/>
           <w:color w:val="008080"/>
-          <w:sz w:val="24"/>
-          <w:szCs w:val="24"/>
-        </w:rPr>
-        <w:t>&gt;</w:t>
-      </w:r>
-      <w:r>
-        <w:rPr>
-          <w:rFonts w:ascii="Consolas" w:hAnsi="Consolas" w:cs="Consolas"/>
-          <w:color w:val="000000"/>
-          <w:sz w:val="24"/>
-          <w:szCs w:val="24"/>
+        </w:rPr>
+        <w:t>&gt;</w:t>
+      </w:r>
+      <w:r>
+        <w:rPr>
+          <w:rFonts w:ascii="Consolas" w:hAnsi="Consolas" w:cs="Consolas"/>
+          <w:color w:val="000000"/>
         </w:rPr>
         <w:t>Insert title here</w:t>
       </w:r>
@@ -15965,8 +15913,6 @@
         <w:rPr>
           <w:rFonts w:ascii="Consolas" w:hAnsi="Consolas" w:cs="Consolas"/>
           <w:color w:val="008080"/>
-          <w:sz w:val="24"/>
-          <w:szCs w:val="24"/>
         </w:rPr>
         <w:t>&lt;/</w:t>
       </w:r>
@@ -15974,8 +15920,6 @@
         <w:rPr>
           <w:rFonts w:ascii="Consolas" w:hAnsi="Consolas" w:cs="Consolas"/>
           <w:color w:val="3F7F7F"/>
-          <w:sz w:val="24"/>
-          <w:szCs w:val="24"/>
         </w:rPr>
         <w:t>title</w:t>
       </w:r>
@@ -15983,30 +15927,24 @@
         <w:rPr>
           <w:rFonts w:ascii="Consolas" w:hAnsi="Consolas" w:cs="Consolas"/>
           <w:color w:val="008080"/>
-          <w:sz w:val="24"/>
-          <w:szCs w:val="24"/>
-        </w:rPr>
-        <w:t>&gt;</w:t>
-      </w:r>
-    </w:p>
-    <w:p>
-      <w:pPr>
-        <w:autoSpaceDE w:val="0"/>
-        <w:autoSpaceDN w:val="0"/>
-        <w:adjustRightInd w:val="0"/>
-        <w:spacing w:after="0" w:line="240" w:lineRule="auto"/>
-        <w:rPr>
-          <w:rFonts w:ascii="Consolas" w:hAnsi="Consolas" w:cs="Consolas"/>
-          <w:sz w:val="24"/>
-          <w:szCs w:val="24"/>
-        </w:rPr>
-      </w:pPr>
-      <w:r>
-        <w:rPr>
-          <w:rFonts w:ascii="Consolas" w:hAnsi="Consolas" w:cs="Consolas"/>
-          <w:color w:val="008080"/>
-          <w:sz w:val="24"/>
-          <w:szCs w:val="24"/>
+        </w:rPr>
+        <w:t>&gt;</w:t>
+      </w:r>
+    </w:p>
+    <w:p>
+      <w:pPr>
+        <w:autoSpaceDE w:val="0"/>
+        <w:autoSpaceDN w:val="0"/>
+        <w:adjustRightInd w:val="0"/>
+        <w:spacing w:after="0" w:line="240" w:lineRule="auto"/>
+        <w:rPr>
+          <w:rFonts w:ascii="Consolas" w:hAnsi="Consolas" w:cs="Consolas"/>
+        </w:rPr>
+      </w:pPr>
+      <w:r>
+        <w:rPr>
+          <w:rFonts w:ascii="Consolas" w:hAnsi="Consolas" w:cs="Consolas"/>
+          <w:color w:val="008080"/>
         </w:rPr>
         <w:t>&lt;</w:t>
       </w:r>
@@ -16014,16 +15952,12 @@
         <w:rPr>
           <w:rFonts w:ascii="Consolas" w:hAnsi="Consolas" w:cs="Consolas"/>
           <w:color w:val="3F7F7F"/>
-          <w:sz w:val="24"/>
-          <w:szCs w:val="24"/>
         </w:rPr>
         <w:t>style</w:t>
       </w:r>
       <w:r>
         <w:rPr>
           <w:rFonts w:ascii="Consolas" w:hAnsi="Consolas" w:cs="Consolas"/>
-          <w:sz w:val="24"/>
-          <w:szCs w:val="24"/>
         </w:rPr>
         <w:t xml:space="preserve"> </w:t>
       </w:r>
@@ -16031,8 +15965,6 @@
         <w:rPr>
           <w:rFonts w:ascii="Consolas" w:hAnsi="Consolas" w:cs="Consolas"/>
           <w:color w:val="7F007F"/>
-          <w:sz w:val="24"/>
-          <w:szCs w:val="24"/>
         </w:rPr>
         <w:t>type</w:t>
       </w:r>
@@ -16040,8 +15972,6 @@
         <w:rPr>
           <w:rFonts w:ascii="Consolas" w:hAnsi="Consolas" w:cs="Consolas"/>
           <w:color w:val="000000"/>
-          <w:sz w:val="24"/>
-          <w:szCs w:val="24"/>
         </w:rPr>
         <w:t>=</w:t>
       </w:r>
@@ -16051,8 +15981,6 @@
           <w:i/>
           <w:iCs/>
           <w:color w:val="2A00FF"/>
-          <w:sz w:val="24"/>
-          <w:szCs w:val="24"/>
         </w:rPr>
         <w:t>"text/</w:t>
       </w:r>
@@ -16063,8 +15991,6 @@
           <w:i/>
           <w:iCs/>
           <w:color w:val="2A00FF"/>
-          <w:sz w:val="24"/>
-          <w:szCs w:val="24"/>
         </w:rPr>
         <w:t>css</w:t>
       </w:r>
@@ -16075,8 +16001,6 @@
           <w:i/>
           <w:iCs/>
           <w:color w:val="2A00FF"/>
-          <w:sz w:val="24"/>
-          <w:szCs w:val="24"/>
         </w:rPr>
         <w:t>"</w:t>
       </w:r>
@@ -16084,22 +16008,18 @@
         <w:rPr>
           <w:rFonts w:ascii="Consolas" w:hAnsi="Consolas" w:cs="Consolas"/>
           <w:color w:val="008080"/>
-          <w:sz w:val="24"/>
-          <w:szCs w:val="24"/>
-        </w:rPr>
-        <w:t>&gt;</w:t>
-      </w:r>
-    </w:p>
-    <w:p>
-      <w:pPr>
-        <w:autoSpaceDE w:val="0"/>
-        <w:autoSpaceDN w:val="0"/>
-        <w:adjustRightInd w:val="0"/>
-        <w:spacing w:after="0" w:line="240" w:lineRule="auto"/>
-        <w:rPr>
-          <w:rFonts w:ascii="Consolas" w:hAnsi="Consolas" w:cs="Consolas"/>
-          <w:sz w:val="24"/>
-          <w:szCs w:val="24"/>
+        </w:rPr>
+        <w:t>&gt;</w:t>
+      </w:r>
+    </w:p>
+    <w:p>
+      <w:pPr>
+        <w:autoSpaceDE w:val="0"/>
+        <w:autoSpaceDN w:val="0"/>
+        <w:adjustRightInd w:val="0"/>
+        <w:spacing w:after="0" w:line="240" w:lineRule="auto"/>
+        <w:rPr>
+          <w:rFonts w:ascii="Consolas" w:hAnsi="Consolas" w:cs="Consolas"/>
         </w:rPr>
       </w:pPr>
       <w:r>
@@ -16108,8 +16028,6 @@
           <w:b/>
           <w:bCs/>
           <w:color w:val="3F7F7F"/>
-          <w:sz w:val="24"/>
-          <w:szCs w:val="24"/>
         </w:rPr>
         <w:t>header</w:t>
       </w:r>
@@ -16117,8 +16035,6 @@
         <w:rPr>
           <w:rFonts w:ascii="Consolas" w:hAnsi="Consolas" w:cs="Consolas"/>
           <w:color w:val="000000"/>
-          <w:sz w:val="24"/>
-          <w:szCs w:val="24"/>
         </w:rPr>
         <w:t xml:space="preserve"> {</w:t>
       </w:r>
@@ -16131,16 +16047,12 @@
         <w:spacing w:after="0" w:line="240" w:lineRule="auto"/>
         <w:rPr>
           <w:rFonts w:ascii="Consolas" w:hAnsi="Consolas" w:cs="Consolas"/>
-          <w:sz w:val="24"/>
-          <w:szCs w:val="24"/>
-        </w:rPr>
-      </w:pPr>
-      <w:r>
-        <w:rPr>
-          <w:rFonts w:ascii="Consolas" w:hAnsi="Consolas" w:cs="Consolas"/>
-          <w:color w:val="000000"/>
-          <w:sz w:val="24"/>
-          <w:szCs w:val="24"/>
+        </w:rPr>
+      </w:pPr>
+      <w:r>
+        <w:rPr>
+          <w:rFonts w:ascii="Consolas" w:hAnsi="Consolas" w:cs="Consolas"/>
+          <w:color w:val="000000"/>
         </w:rPr>
         <w:tab/>
       </w:r>
@@ -16148,8 +16060,6 @@
         <w:rPr>
           <w:rFonts w:ascii="Consolas" w:hAnsi="Consolas" w:cs="Consolas"/>
           <w:color w:val="7F007F"/>
-          <w:sz w:val="24"/>
-          <w:szCs w:val="24"/>
         </w:rPr>
         <w:t>background-color</w:t>
       </w:r>
@@ -16157,8 +16067,6 @@
         <w:rPr>
           <w:rFonts w:ascii="Consolas" w:hAnsi="Consolas" w:cs="Consolas"/>
           <w:color w:val="000000"/>
-          <w:sz w:val="24"/>
-          <w:szCs w:val="24"/>
         </w:rPr>
         <w:t xml:space="preserve">: </w:t>
       </w:r>
@@ -16168,8 +16076,6 @@
           <w:i/>
           <w:iCs/>
           <w:color w:val="2A00E1"/>
-          <w:sz w:val="24"/>
-          <w:szCs w:val="24"/>
         </w:rPr>
         <w:t>blue</w:t>
       </w:r>
@@ -16177,8 +16083,6 @@
         <w:rPr>
           <w:rFonts w:ascii="Consolas" w:hAnsi="Consolas" w:cs="Consolas"/>
           <w:color w:val="000000"/>
-          <w:sz w:val="24"/>
-          <w:szCs w:val="24"/>
         </w:rPr>
         <w:t>;</w:t>
       </w:r>
@@ -16191,16 +16095,12 @@
         <w:spacing w:after="0" w:line="240" w:lineRule="auto"/>
         <w:rPr>
           <w:rFonts w:ascii="Consolas" w:hAnsi="Consolas" w:cs="Consolas"/>
-          <w:sz w:val="24"/>
-          <w:szCs w:val="24"/>
-        </w:rPr>
-      </w:pPr>
-      <w:r>
-        <w:rPr>
-          <w:rFonts w:ascii="Consolas" w:hAnsi="Consolas" w:cs="Consolas"/>
-          <w:color w:val="000000"/>
-          <w:sz w:val="24"/>
-          <w:szCs w:val="24"/>
+        </w:rPr>
+      </w:pPr>
+      <w:r>
+        <w:rPr>
+          <w:rFonts w:ascii="Consolas" w:hAnsi="Consolas" w:cs="Consolas"/>
+          <w:color w:val="000000"/>
         </w:rPr>
         <w:tab/>
       </w:r>
@@ -16208,8 +16108,6 @@
         <w:rPr>
           <w:rFonts w:ascii="Consolas" w:hAnsi="Consolas" w:cs="Consolas"/>
           <w:color w:val="7F007F"/>
-          <w:sz w:val="24"/>
-          <w:szCs w:val="24"/>
         </w:rPr>
         <w:t>color</w:t>
       </w:r>
@@ -16217,8 +16115,6 @@
         <w:rPr>
           <w:rFonts w:ascii="Consolas" w:hAnsi="Consolas" w:cs="Consolas"/>
           <w:color w:val="000000"/>
-          <w:sz w:val="24"/>
-          <w:szCs w:val="24"/>
         </w:rPr>
         <w:t xml:space="preserve">: </w:t>
       </w:r>
@@ -16228,8 +16124,6 @@
           <w:i/>
           <w:iCs/>
           <w:color w:val="2A00E1"/>
-          <w:sz w:val="24"/>
-          <w:szCs w:val="24"/>
         </w:rPr>
         <w:t>white</w:t>
       </w:r>
@@ -16237,8 +16131,6 @@
         <w:rPr>
           <w:rFonts w:ascii="Consolas" w:hAnsi="Consolas" w:cs="Consolas"/>
           <w:color w:val="000000"/>
-          <w:sz w:val="24"/>
-          <w:szCs w:val="24"/>
         </w:rPr>
         <w:t>;</w:t>
       </w:r>
@@ -16251,16 +16143,12 @@
         <w:spacing w:after="0" w:line="240" w:lineRule="auto"/>
         <w:rPr>
           <w:rFonts w:ascii="Consolas" w:hAnsi="Consolas" w:cs="Consolas"/>
-          <w:sz w:val="24"/>
-          <w:szCs w:val="24"/>
-        </w:rPr>
-      </w:pPr>
-      <w:r>
-        <w:rPr>
-          <w:rFonts w:ascii="Consolas" w:hAnsi="Consolas" w:cs="Consolas"/>
-          <w:color w:val="000000"/>
-          <w:sz w:val="24"/>
-          <w:szCs w:val="24"/>
+        </w:rPr>
+      </w:pPr>
+      <w:r>
+        <w:rPr>
+          <w:rFonts w:ascii="Consolas" w:hAnsi="Consolas" w:cs="Consolas"/>
+          <w:color w:val="000000"/>
         </w:rPr>
         <w:lastRenderedPageBreak/>
         <w:tab/>
@@ -16269,8 +16157,6 @@
         <w:rPr>
           <w:rFonts w:ascii="Consolas" w:hAnsi="Consolas" w:cs="Consolas"/>
           <w:color w:val="7F007F"/>
-          <w:sz w:val="24"/>
-          <w:szCs w:val="24"/>
         </w:rPr>
         <w:t>text-align</w:t>
       </w:r>
@@ -16278,8 +16164,6 @@
         <w:rPr>
           <w:rFonts w:ascii="Consolas" w:hAnsi="Consolas" w:cs="Consolas"/>
           <w:color w:val="000000"/>
-          <w:sz w:val="24"/>
-          <w:szCs w:val="24"/>
         </w:rPr>
         <w:t xml:space="preserve">: </w:t>
       </w:r>
@@ -16289,8 +16173,6 @@
           <w:i/>
           <w:iCs/>
           <w:color w:val="2A00E1"/>
-          <w:sz w:val="24"/>
-          <w:szCs w:val="24"/>
         </w:rPr>
         <w:t>center</w:t>
       </w:r>
@@ -16298,8 +16180,6 @@
         <w:rPr>
           <w:rFonts w:ascii="Consolas" w:hAnsi="Consolas" w:cs="Consolas"/>
           <w:color w:val="000000"/>
-          <w:sz w:val="24"/>
-          <w:szCs w:val="24"/>
         </w:rPr>
         <w:t>;</w:t>
       </w:r>
@@ -16312,16 +16192,12 @@
         <w:spacing w:after="0" w:line="240" w:lineRule="auto"/>
         <w:rPr>
           <w:rFonts w:ascii="Consolas" w:hAnsi="Consolas" w:cs="Consolas"/>
-          <w:sz w:val="24"/>
-          <w:szCs w:val="24"/>
-        </w:rPr>
-      </w:pPr>
-      <w:r>
-        <w:rPr>
-          <w:rFonts w:ascii="Consolas" w:hAnsi="Consolas" w:cs="Consolas"/>
-          <w:color w:val="000000"/>
-          <w:sz w:val="24"/>
-          <w:szCs w:val="24"/>
+        </w:rPr>
+      </w:pPr>
+      <w:r>
+        <w:rPr>
+          <w:rFonts w:ascii="Consolas" w:hAnsi="Consolas" w:cs="Consolas"/>
+          <w:color w:val="000000"/>
         </w:rPr>
         <w:tab/>
       </w:r>
@@ -16329,8 +16205,6 @@
         <w:rPr>
           <w:rFonts w:ascii="Consolas" w:hAnsi="Consolas" w:cs="Consolas"/>
           <w:color w:val="7F007F"/>
-          <w:sz w:val="24"/>
-          <w:szCs w:val="24"/>
         </w:rPr>
         <w:t>padding</w:t>
       </w:r>
@@ -16338,8 +16212,6 @@
         <w:rPr>
           <w:rFonts w:ascii="Consolas" w:hAnsi="Consolas" w:cs="Consolas"/>
           <w:color w:val="000000"/>
-          <w:sz w:val="24"/>
-          <w:szCs w:val="24"/>
         </w:rPr>
         <w:t xml:space="preserve">: </w:t>
       </w:r>
@@ -16349,8 +16221,6 @@
           <w:i/>
           <w:iCs/>
           <w:color w:val="2A00E1"/>
-          <w:sz w:val="24"/>
-          <w:szCs w:val="24"/>
         </w:rPr>
         <w:t>6px</w:t>
       </w:r>
@@ -16358,8 +16228,6 @@
         <w:rPr>
           <w:rFonts w:ascii="Consolas" w:hAnsi="Consolas" w:cs="Consolas"/>
           <w:color w:val="000000"/>
-          <w:sz w:val="24"/>
-          <w:szCs w:val="24"/>
         </w:rPr>
         <w:t>;</w:t>
       </w:r>
@@ -16372,16 +16240,12 @@
         <w:spacing w:after="0" w:line="240" w:lineRule="auto"/>
         <w:rPr>
           <w:rFonts w:ascii="Consolas" w:hAnsi="Consolas" w:cs="Consolas"/>
-          <w:sz w:val="24"/>
-          <w:szCs w:val="24"/>
-        </w:rPr>
-      </w:pPr>
-      <w:r>
-        <w:rPr>
-          <w:rFonts w:ascii="Consolas" w:hAnsi="Consolas" w:cs="Consolas"/>
-          <w:color w:val="000000"/>
-          <w:sz w:val="24"/>
-          <w:szCs w:val="24"/>
+        </w:rPr>
+      </w:pPr>
+      <w:r>
+        <w:rPr>
+          <w:rFonts w:ascii="Consolas" w:hAnsi="Consolas" w:cs="Consolas"/>
+          <w:color w:val="000000"/>
         </w:rPr>
         <w:t>}</w:t>
       </w:r>
@@ -16394,21 +16258,17 @@
         <w:spacing w:after="0" w:line="240" w:lineRule="auto"/>
         <w:rPr>
           <w:rFonts w:ascii="Consolas" w:hAnsi="Consolas" w:cs="Consolas"/>
-          <w:sz w:val="24"/>
-          <w:szCs w:val="24"/>
-        </w:rPr>
-      </w:pPr>
-    </w:p>
-    <w:p>
-      <w:pPr>
-        <w:autoSpaceDE w:val="0"/>
-        <w:autoSpaceDN w:val="0"/>
-        <w:adjustRightInd w:val="0"/>
-        <w:spacing w:after="0" w:line="240" w:lineRule="auto"/>
-        <w:rPr>
-          <w:rFonts w:ascii="Consolas" w:hAnsi="Consolas" w:cs="Consolas"/>
-          <w:sz w:val="24"/>
-          <w:szCs w:val="24"/>
+        </w:rPr>
+      </w:pPr>
+    </w:p>
+    <w:p>
+      <w:pPr>
+        <w:autoSpaceDE w:val="0"/>
+        <w:autoSpaceDN w:val="0"/>
+        <w:adjustRightInd w:val="0"/>
+        <w:spacing w:after="0" w:line="240" w:lineRule="auto"/>
+        <w:rPr>
+          <w:rFonts w:ascii="Consolas" w:hAnsi="Consolas" w:cs="Consolas"/>
         </w:rPr>
       </w:pPr>
       <w:r>
@@ -16417,8 +16277,6 @@
           <w:b/>
           <w:bCs/>
           <w:color w:val="3F7F7F"/>
-          <w:sz w:val="24"/>
-          <w:szCs w:val="24"/>
         </w:rPr>
         <w:t>navigation</w:t>
       </w:r>
@@ -16426,8 +16284,6 @@
         <w:rPr>
           <w:rFonts w:ascii="Consolas" w:hAnsi="Consolas" w:cs="Consolas"/>
           <w:color w:val="000000"/>
-          <w:sz w:val="24"/>
-          <w:szCs w:val="24"/>
         </w:rPr>
         <w:t xml:space="preserve"> {</w:t>
       </w:r>
@@ -16440,16 +16296,12 @@
         <w:spacing w:after="0" w:line="240" w:lineRule="auto"/>
         <w:rPr>
           <w:rFonts w:ascii="Consolas" w:hAnsi="Consolas" w:cs="Consolas"/>
-          <w:sz w:val="24"/>
-          <w:szCs w:val="24"/>
-        </w:rPr>
-      </w:pPr>
-      <w:r>
-        <w:rPr>
-          <w:rFonts w:ascii="Consolas" w:hAnsi="Consolas" w:cs="Consolas"/>
-          <w:color w:val="000000"/>
-          <w:sz w:val="24"/>
-          <w:szCs w:val="24"/>
+        </w:rPr>
+      </w:pPr>
+      <w:r>
+        <w:rPr>
+          <w:rFonts w:ascii="Consolas" w:hAnsi="Consolas" w:cs="Consolas"/>
+          <w:color w:val="000000"/>
         </w:rPr>
         <w:tab/>
       </w:r>
@@ -16457,8 +16309,6 @@
         <w:rPr>
           <w:rFonts w:ascii="Consolas" w:hAnsi="Consolas" w:cs="Consolas"/>
           <w:color w:val="7F007F"/>
-          <w:sz w:val="24"/>
-          <w:szCs w:val="24"/>
         </w:rPr>
         <w:t>line-height</w:t>
       </w:r>
@@ -16466,8 +16316,6 @@
         <w:rPr>
           <w:rFonts w:ascii="Consolas" w:hAnsi="Consolas" w:cs="Consolas"/>
           <w:color w:val="000000"/>
-          <w:sz w:val="24"/>
-          <w:szCs w:val="24"/>
         </w:rPr>
         <w:t xml:space="preserve">: </w:t>
       </w:r>
@@ -16477,8 +16325,6 @@
           <w:i/>
           <w:iCs/>
           <w:color w:val="2A00E1"/>
-          <w:sz w:val="24"/>
-          <w:szCs w:val="24"/>
         </w:rPr>
         <w:t>40px</w:t>
       </w:r>
@@ -16486,8 +16332,6 @@
         <w:rPr>
           <w:rFonts w:ascii="Consolas" w:hAnsi="Consolas" w:cs="Consolas"/>
           <w:color w:val="000000"/>
-          <w:sz w:val="24"/>
-          <w:szCs w:val="24"/>
         </w:rPr>
         <w:t>;</w:t>
       </w:r>
@@ -16500,16 +16344,12 @@
         <w:spacing w:after="0" w:line="240" w:lineRule="auto"/>
         <w:rPr>
           <w:rFonts w:ascii="Consolas" w:hAnsi="Consolas" w:cs="Consolas"/>
-          <w:sz w:val="24"/>
-          <w:szCs w:val="24"/>
-        </w:rPr>
-      </w:pPr>
-      <w:r>
-        <w:rPr>
-          <w:rFonts w:ascii="Consolas" w:hAnsi="Consolas" w:cs="Consolas"/>
-          <w:color w:val="000000"/>
-          <w:sz w:val="24"/>
-          <w:szCs w:val="24"/>
+        </w:rPr>
+      </w:pPr>
+      <w:r>
+        <w:rPr>
+          <w:rFonts w:ascii="Consolas" w:hAnsi="Consolas" w:cs="Consolas"/>
+          <w:color w:val="000000"/>
         </w:rPr>
         <w:tab/>
       </w:r>
@@ -16517,8 +16357,6 @@
         <w:rPr>
           <w:rFonts w:ascii="Consolas" w:hAnsi="Consolas" w:cs="Consolas"/>
           <w:color w:val="7F007F"/>
-          <w:sz w:val="24"/>
-          <w:szCs w:val="24"/>
         </w:rPr>
         <w:t>background-color</w:t>
       </w:r>
@@ -16526,8 +16364,6 @@
         <w:rPr>
           <w:rFonts w:ascii="Consolas" w:hAnsi="Consolas" w:cs="Consolas"/>
           <w:color w:val="000000"/>
-          <w:sz w:val="24"/>
-          <w:szCs w:val="24"/>
         </w:rPr>
         <w:t xml:space="preserve">: </w:t>
       </w:r>
@@ -16537,8 +16373,6 @@
           <w:i/>
           <w:iCs/>
           <w:color w:val="2A00E1"/>
-          <w:sz w:val="24"/>
-          <w:szCs w:val="24"/>
         </w:rPr>
         <w:t>yellow</w:t>
       </w:r>
@@ -16546,8 +16380,6 @@
         <w:rPr>
           <w:rFonts w:ascii="Consolas" w:hAnsi="Consolas" w:cs="Consolas"/>
           <w:color w:val="000000"/>
-          <w:sz w:val="24"/>
-          <w:szCs w:val="24"/>
         </w:rPr>
         <w:t>;</w:t>
       </w:r>
@@ -16560,16 +16392,12 @@
         <w:spacing w:after="0" w:line="240" w:lineRule="auto"/>
         <w:rPr>
           <w:rFonts w:ascii="Consolas" w:hAnsi="Consolas" w:cs="Consolas"/>
-          <w:sz w:val="24"/>
-          <w:szCs w:val="24"/>
-        </w:rPr>
-      </w:pPr>
-      <w:r>
-        <w:rPr>
-          <w:rFonts w:ascii="Consolas" w:hAnsi="Consolas" w:cs="Consolas"/>
-          <w:color w:val="000000"/>
-          <w:sz w:val="24"/>
-          <w:szCs w:val="24"/>
+        </w:rPr>
+      </w:pPr>
+      <w:r>
+        <w:rPr>
+          <w:rFonts w:ascii="Consolas" w:hAnsi="Consolas" w:cs="Consolas"/>
+          <w:color w:val="000000"/>
         </w:rPr>
         <w:tab/>
       </w:r>
@@ -16577,8 +16405,6 @@
         <w:rPr>
           <w:rFonts w:ascii="Consolas" w:hAnsi="Consolas" w:cs="Consolas"/>
           <w:color w:val="7F007F"/>
-          <w:sz w:val="24"/>
-          <w:szCs w:val="24"/>
         </w:rPr>
         <w:t>height</w:t>
       </w:r>
@@ -16586,8 +16412,6 @@
         <w:rPr>
           <w:rFonts w:ascii="Consolas" w:hAnsi="Consolas" w:cs="Consolas"/>
           <w:color w:val="000000"/>
-          <w:sz w:val="24"/>
-          <w:szCs w:val="24"/>
         </w:rPr>
         <w:t xml:space="preserve">: </w:t>
       </w:r>
@@ -16597,8 +16421,6 @@
           <w:i/>
           <w:iCs/>
           <w:color w:val="2A00E1"/>
-          <w:sz w:val="24"/>
-          <w:szCs w:val="24"/>
         </w:rPr>
         <w:t>500px</w:t>
       </w:r>
@@ -16606,8 +16428,6 @@
         <w:rPr>
           <w:rFonts w:ascii="Consolas" w:hAnsi="Consolas" w:cs="Consolas"/>
           <w:color w:val="000000"/>
-          <w:sz w:val="24"/>
-          <w:szCs w:val="24"/>
         </w:rPr>
         <w:t>;</w:t>
       </w:r>
@@ -16620,16 +16440,12 @@
         <w:spacing w:after="0" w:line="240" w:lineRule="auto"/>
         <w:rPr>
           <w:rFonts w:ascii="Consolas" w:hAnsi="Consolas" w:cs="Consolas"/>
-          <w:sz w:val="24"/>
-          <w:szCs w:val="24"/>
-        </w:rPr>
-      </w:pPr>
-      <w:r>
-        <w:rPr>
-          <w:rFonts w:ascii="Consolas" w:hAnsi="Consolas" w:cs="Consolas"/>
-          <w:color w:val="000000"/>
-          <w:sz w:val="24"/>
-          <w:szCs w:val="24"/>
+        </w:rPr>
+      </w:pPr>
+      <w:r>
+        <w:rPr>
+          <w:rFonts w:ascii="Consolas" w:hAnsi="Consolas" w:cs="Consolas"/>
+          <w:color w:val="000000"/>
         </w:rPr>
         <w:tab/>
       </w:r>
@@ -16637,8 +16453,6 @@
         <w:rPr>
           <w:rFonts w:ascii="Consolas" w:hAnsi="Consolas" w:cs="Consolas"/>
           <w:color w:val="7F007F"/>
-          <w:sz w:val="24"/>
-          <w:szCs w:val="24"/>
         </w:rPr>
         <w:t>width</w:t>
       </w:r>
@@ -16646,8 +16460,6 @@
         <w:rPr>
           <w:rFonts w:ascii="Consolas" w:hAnsi="Consolas" w:cs="Consolas"/>
           <w:color w:val="000000"/>
-          <w:sz w:val="24"/>
-          <w:szCs w:val="24"/>
         </w:rPr>
         <w:t xml:space="preserve">: </w:t>
       </w:r>
@@ -16657,8 +16469,6 @@
           <w:i/>
           <w:iCs/>
           <w:color w:val="2A00E1"/>
-          <w:sz w:val="24"/>
-          <w:szCs w:val="24"/>
         </w:rPr>
         <w:t>100px</w:t>
       </w:r>
@@ -16666,8 +16476,6 @@
         <w:rPr>
           <w:rFonts w:ascii="Consolas" w:hAnsi="Consolas" w:cs="Consolas"/>
           <w:color w:val="000000"/>
-          <w:sz w:val="24"/>
-          <w:szCs w:val="24"/>
         </w:rPr>
         <w:t>;</w:t>
       </w:r>
@@ -16680,16 +16488,12 @@
         <w:spacing w:after="0" w:line="240" w:lineRule="auto"/>
         <w:rPr>
           <w:rFonts w:ascii="Consolas" w:hAnsi="Consolas" w:cs="Consolas"/>
-          <w:sz w:val="24"/>
-          <w:szCs w:val="24"/>
-        </w:rPr>
-      </w:pPr>
-      <w:r>
-        <w:rPr>
-          <w:rFonts w:ascii="Consolas" w:hAnsi="Consolas" w:cs="Consolas"/>
-          <w:color w:val="000000"/>
-          <w:sz w:val="24"/>
-          <w:szCs w:val="24"/>
+        </w:rPr>
+      </w:pPr>
+      <w:r>
+        <w:rPr>
+          <w:rFonts w:ascii="Consolas" w:hAnsi="Consolas" w:cs="Consolas"/>
+          <w:color w:val="000000"/>
         </w:rPr>
         <w:tab/>
       </w:r>
@@ -16697,8 +16501,6 @@
         <w:rPr>
           <w:rFonts w:ascii="Consolas" w:hAnsi="Consolas" w:cs="Consolas"/>
           <w:color w:val="7F007F"/>
-          <w:sz w:val="24"/>
-          <w:szCs w:val="24"/>
         </w:rPr>
         <w:t>float</w:t>
       </w:r>
@@ -16706,8 +16508,6 @@
         <w:rPr>
           <w:rFonts w:ascii="Consolas" w:hAnsi="Consolas" w:cs="Consolas"/>
           <w:color w:val="000000"/>
-          <w:sz w:val="24"/>
-          <w:szCs w:val="24"/>
         </w:rPr>
         <w:t xml:space="preserve">: </w:t>
       </w:r>
@@ -16717,8 +16517,6 @@
           <w:i/>
           <w:iCs/>
           <w:color w:val="2A00E1"/>
-          <w:sz w:val="24"/>
-          <w:szCs w:val="24"/>
         </w:rPr>
         <w:t>left</w:t>
       </w:r>
@@ -16726,8 +16524,6 @@
         <w:rPr>
           <w:rFonts w:ascii="Consolas" w:hAnsi="Consolas" w:cs="Consolas"/>
           <w:color w:val="000000"/>
-          <w:sz w:val="24"/>
-          <w:szCs w:val="24"/>
         </w:rPr>
         <w:t>;</w:t>
       </w:r>
@@ -16740,16 +16536,12 @@
         <w:spacing w:after="0" w:line="240" w:lineRule="auto"/>
         <w:rPr>
           <w:rFonts w:ascii="Consolas" w:hAnsi="Consolas" w:cs="Consolas"/>
-          <w:sz w:val="24"/>
-          <w:szCs w:val="24"/>
-        </w:rPr>
-      </w:pPr>
-      <w:r>
-        <w:rPr>
-          <w:rFonts w:ascii="Consolas" w:hAnsi="Consolas" w:cs="Consolas"/>
-          <w:color w:val="000000"/>
-          <w:sz w:val="24"/>
-          <w:szCs w:val="24"/>
+        </w:rPr>
+      </w:pPr>
+      <w:r>
+        <w:rPr>
+          <w:rFonts w:ascii="Consolas" w:hAnsi="Consolas" w:cs="Consolas"/>
+          <w:color w:val="000000"/>
         </w:rPr>
         <w:tab/>
       </w:r>
@@ -16757,8 +16549,6 @@
         <w:rPr>
           <w:rFonts w:ascii="Consolas" w:hAnsi="Consolas" w:cs="Consolas"/>
           <w:color w:val="7F007F"/>
-          <w:sz w:val="24"/>
-          <w:szCs w:val="24"/>
         </w:rPr>
         <w:t>padding</w:t>
       </w:r>
@@ -16766,8 +16556,6 @@
         <w:rPr>
           <w:rFonts w:ascii="Consolas" w:hAnsi="Consolas" w:cs="Consolas"/>
           <w:color w:val="000000"/>
-          <w:sz w:val="24"/>
-          <w:szCs w:val="24"/>
         </w:rPr>
         <w:t xml:space="preserve">: </w:t>
       </w:r>
@@ -16777,8 +16565,6 @@
           <w:i/>
           <w:iCs/>
           <w:color w:val="2A00E1"/>
-          <w:sz w:val="24"/>
-          <w:szCs w:val="24"/>
         </w:rPr>
         <w:t>5px</w:t>
       </w:r>
@@ -16786,8 +16572,6 @@
         <w:rPr>
           <w:rFonts w:ascii="Consolas" w:hAnsi="Consolas" w:cs="Consolas"/>
           <w:color w:val="000000"/>
-          <w:sz w:val="24"/>
-          <w:szCs w:val="24"/>
         </w:rPr>
         <w:t>;</w:t>
       </w:r>
@@ -16800,16 +16584,12 @@
         <w:spacing w:after="0" w:line="240" w:lineRule="auto"/>
         <w:rPr>
           <w:rFonts w:ascii="Consolas" w:hAnsi="Consolas" w:cs="Consolas"/>
-          <w:sz w:val="24"/>
-          <w:szCs w:val="24"/>
-        </w:rPr>
-      </w:pPr>
-      <w:r>
-        <w:rPr>
-          <w:rFonts w:ascii="Consolas" w:hAnsi="Consolas" w:cs="Consolas"/>
-          <w:color w:val="000000"/>
-          <w:sz w:val="24"/>
-          <w:szCs w:val="24"/>
+        </w:rPr>
+      </w:pPr>
+      <w:r>
+        <w:rPr>
+          <w:rFonts w:ascii="Consolas" w:hAnsi="Consolas" w:cs="Consolas"/>
+          <w:color w:val="000000"/>
         </w:rPr>
         <w:t>}</w:t>
       </w:r>
@@ -16822,21 +16602,17 @@
         <w:spacing w:after="0" w:line="240" w:lineRule="auto"/>
         <w:rPr>
           <w:rFonts w:ascii="Consolas" w:hAnsi="Consolas" w:cs="Consolas"/>
-          <w:sz w:val="24"/>
-          <w:szCs w:val="24"/>
-        </w:rPr>
-      </w:pPr>
-    </w:p>
-    <w:p>
-      <w:pPr>
-        <w:autoSpaceDE w:val="0"/>
-        <w:autoSpaceDN w:val="0"/>
-        <w:adjustRightInd w:val="0"/>
-        <w:spacing w:after="0" w:line="240" w:lineRule="auto"/>
-        <w:rPr>
-          <w:rFonts w:ascii="Consolas" w:hAnsi="Consolas" w:cs="Consolas"/>
-          <w:sz w:val="24"/>
-          <w:szCs w:val="24"/>
+        </w:rPr>
+      </w:pPr>
+    </w:p>
+    <w:p>
+      <w:pPr>
+        <w:autoSpaceDE w:val="0"/>
+        <w:autoSpaceDN w:val="0"/>
+        <w:adjustRightInd w:val="0"/>
+        <w:spacing w:after="0" w:line="240" w:lineRule="auto"/>
+        <w:rPr>
+          <w:rFonts w:ascii="Consolas" w:hAnsi="Consolas" w:cs="Consolas"/>
         </w:rPr>
       </w:pPr>
       <w:r>
@@ -16845,8 +16621,6 @@
           <w:b/>
           <w:bCs/>
           <w:color w:val="3F7F7F"/>
-          <w:sz w:val="24"/>
-          <w:szCs w:val="24"/>
         </w:rPr>
         <w:t>section</w:t>
       </w:r>
@@ -16854,8 +16628,6 @@
         <w:rPr>
           <w:rFonts w:ascii="Consolas" w:hAnsi="Consolas" w:cs="Consolas"/>
           <w:color w:val="000000"/>
-          <w:sz w:val="24"/>
-          <w:szCs w:val="24"/>
         </w:rPr>
         <w:t xml:space="preserve"> {</w:t>
       </w:r>
@@ -16868,16 +16640,12 @@
         <w:spacing w:after="0" w:line="240" w:lineRule="auto"/>
         <w:rPr>
           <w:rFonts w:ascii="Consolas" w:hAnsi="Consolas" w:cs="Consolas"/>
-          <w:sz w:val="24"/>
-          <w:szCs w:val="24"/>
-        </w:rPr>
-      </w:pPr>
-      <w:r>
-        <w:rPr>
-          <w:rFonts w:ascii="Consolas" w:hAnsi="Consolas" w:cs="Consolas"/>
-          <w:color w:val="000000"/>
-          <w:sz w:val="24"/>
-          <w:szCs w:val="24"/>
+        </w:rPr>
+      </w:pPr>
+      <w:r>
+        <w:rPr>
+          <w:rFonts w:ascii="Consolas" w:hAnsi="Consolas" w:cs="Consolas"/>
+          <w:color w:val="000000"/>
         </w:rPr>
         <w:tab/>
       </w:r>
@@ -16885,8 +16653,6 @@
         <w:rPr>
           <w:rFonts w:ascii="Consolas" w:hAnsi="Consolas" w:cs="Consolas"/>
           <w:color w:val="7F007F"/>
-          <w:sz w:val="24"/>
-          <w:szCs w:val="24"/>
         </w:rPr>
         <w:t>width</w:t>
       </w:r>
@@ -16894,8 +16660,6 @@
         <w:rPr>
           <w:rFonts w:ascii="Consolas" w:hAnsi="Consolas" w:cs="Consolas"/>
           <w:color w:val="000000"/>
-          <w:sz w:val="24"/>
-          <w:szCs w:val="24"/>
         </w:rPr>
         <w:t xml:space="preserve">: </w:t>
       </w:r>
@@ -16905,8 +16669,6 @@
           <w:i/>
           <w:iCs/>
           <w:color w:val="2A00E1"/>
-          <w:sz w:val="24"/>
-          <w:szCs w:val="24"/>
         </w:rPr>
         <w:t>350px</w:t>
       </w:r>
@@ -16914,8 +16676,6 @@
         <w:rPr>
           <w:rFonts w:ascii="Consolas" w:hAnsi="Consolas" w:cs="Consolas"/>
           <w:color w:val="000000"/>
-          <w:sz w:val="24"/>
-          <w:szCs w:val="24"/>
         </w:rPr>
         <w:t>;</w:t>
       </w:r>
@@ -16928,16 +16688,12 @@
         <w:spacing w:after="0" w:line="240" w:lineRule="auto"/>
         <w:rPr>
           <w:rFonts w:ascii="Consolas" w:hAnsi="Consolas" w:cs="Consolas"/>
-          <w:sz w:val="24"/>
-          <w:szCs w:val="24"/>
-        </w:rPr>
-      </w:pPr>
-      <w:r>
-        <w:rPr>
-          <w:rFonts w:ascii="Consolas" w:hAnsi="Consolas" w:cs="Consolas"/>
-          <w:color w:val="000000"/>
-          <w:sz w:val="24"/>
-          <w:szCs w:val="24"/>
+        </w:rPr>
+      </w:pPr>
+      <w:r>
+        <w:rPr>
+          <w:rFonts w:ascii="Consolas" w:hAnsi="Consolas" w:cs="Consolas"/>
+          <w:color w:val="000000"/>
         </w:rPr>
         <w:tab/>
       </w:r>
@@ -16945,8 +16701,6 @@
         <w:rPr>
           <w:rFonts w:ascii="Consolas" w:hAnsi="Consolas" w:cs="Consolas"/>
           <w:color w:val="7F007F"/>
-          <w:sz w:val="24"/>
-          <w:szCs w:val="24"/>
         </w:rPr>
         <w:t>float</w:t>
       </w:r>
@@ -16954,8 +16708,6 @@
         <w:rPr>
           <w:rFonts w:ascii="Consolas" w:hAnsi="Consolas" w:cs="Consolas"/>
           <w:color w:val="000000"/>
-          <w:sz w:val="24"/>
-          <w:szCs w:val="24"/>
         </w:rPr>
         <w:t xml:space="preserve">: </w:t>
       </w:r>
@@ -16965,8 +16717,6 @@
           <w:i/>
           <w:iCs/>
           <w:color w:val="2A00E1"/>
-          <w:sz w:val="24"/>
-          <w:szCs w:val="24"/>
         </w:rPr>
         <w:t>left</w:t>
       </w:r>
@@ -16974,8 +16724,6 @@
         <w:rPr>
           <w:rFonts w:ascii="Consolas" w:hAnsi="Consolas" w:cs="Consolas"/>
           <w:color w:val="000000"/>
-          <w:sz w:val="24"/>
-          <w:szCs w:val="24"/>
         </w:rPr>
         <w:t>;</w:t>
       </w:r>
@@ -16988,16 +16736,12 @@
         <w:spacing w:after="0" w:line="240" w:lineRule="auto"/>
         <w:rPr>
           <w:rFonts w:ascii="Consolas" w:hAnsi="Consolas" w:cs="Consolas"/>
-          <w:sz w:val="24"/>
-          <w:szCs w:val="24"/>
-        </w:rPr>
-      </w:pPr>
-      <w:r>
-        <w:rPr>
-          <w:rFonts w:ascii="Consolas" w:hAnsi="Consolas" w:cs="Consolas"/>
-          <w:color w:val="000000"/>
-          <w:sz w:val="24"/>
-          <w:szCs w:val="24"/>
+        </w:rPr>
+      </w:pPr>
+      <w:r>
+        <w:rPr>
+          <w:rFonts w:ascii="Consolas" w:hAnsi="Consolas" w:cs="Consolas"/>
+          <w:color w:val="000000"/>
         </w:rPr>
         <w:tab/>
       </w:r>
@@ -17005,8 +16749,6 @@
         <w:rPr>
           <w:rFonts w:ascii="Consolas" w:hAnsi="Consolas" w:cs="Consolas"/>
           <w:color w:val="7F007F"/>
-          <w:sz w:val="24"/>
-          <w:szCs w:val="24"/>
         </w:rPr>
         <w:t>padding</w:t>
       </w:r>
@@ -17014,8 +16756,6 @@
         <w:rPr>
           <w:rFonts w:ascii="Consolas" w:hAnsi="Consolas" w:cs="Consolas"/>
           <w:color w:val="000000"/>
-          <w:sz w:val="24"/>
-          <w:szCs w:val="24"/>
         </w:rPr>
         <w:t xml:space="preserve">: </w:t>
       </w:r>
@@ -17025,8 +16765,6 @@
           <w:i/>
           <w:iCs/>
           <w:color w:val="2A00E1"/>
-          <w:sz w:val="24"/>
-          <w:szCs w:val="24"/>
         </w:rPr>
         <w:t>10px</w:t>
       </w:r>
@@ -17034,8 +16772,6 @@
         <w:rPr>
           <w:rFonts w:ascii="Consolas" w:hAnsi="Consolas" w:cs="Consolas"/>
           <w:color w:val="000000"/>
-          <w:sz w:val="24"/>
-          <w:szCs w:val="24"/>
         </w:rPr>
         <w:t>;</w:t>
       </w:r>
@@ -17048,16 +16784,12 @@
         <w:spacing w:after="0" w:line="240" w:lineRule="auto"/>
         <w:rPr>
           <w:rFonts w:ascii="Consolas" w:hAnsi="Consolas" w:cs="Consolas"/>
-          <w:sz w:val="24"/>
-          <w:szCs w:val="24"/>
-        </w:rPr>
-      </w:pPr>
-      <w:r>
-        <w:rPr>
-          <w:rFonts w:ascii="Consolas" w:hAnsi="Consolas" w:cs="Consolas"/>
-          <w:color w:val="000000"/>
-          <w:sz w:val="24"/>
-          <w:szCs w:val="24"/>
+        </w:rPr>
+      </w:pPr>
+      <w:r>
+        <w:rPr>
+          <w:rFonts w:ascii="Consolas" w:hAnsi="Consolas" w:cs="Consolas"/>
+          <w:color w:val="000000"/>
         </w:rPr>
         <w:t>}</w:t>
       </w:r>
@@ -17070,21 +16802,17 @@
         <w:spacing w:after="0" w:line="240" w:lineRule="auto"/>
         <w:rPr>
           <w:rFonts w:ascii="Consolas" w:hAnsi="Consolas" w:cs="Consolas"/>
-          <w:sz w:val="24"/>
-          <w:szCs w:val="24"/>
-        </w:rPr>
-      </w:pPr>
-    </w:p>
-    <w:p>
-      <w:pPr>
-        <w:autoSpaceDE w:val="0"/>
-        <w:autoSpaceDN w:val="0"/>
-        <w:adjustRightInd w:val="0"/>
-        <w:spacing w:after="0" w:line="240" w:lineRule="auto"/>
-        <w:rPr>
-          <w:rFonts w:ascii="Consolas" w:hAnsi="Consolas" w:cs="Consolas"/>
-          <w:sz w:val="24"/>
-          <w:szCs w:val="24"/>
+        </w:rPr>
+      </w:pPr>
+    </w:p>
+    <w:p>
+      <w:pPr>
+        <w:autoSpaceDE w:val="0"/>
+        <w:autoSpaceDN w:val="0"/>
+        <w:adjustRightInd w:val="0"/>
+        <w:spacing w:after="0" w:line="240" w:lineRule="auto"/>
+        <w:rPr>
+          <w:rFonts w:ascii="Consolas" w:hAnsi="Consolas" w:cs="Consolas"/>
         </w:rPr>
       </w:pPr>
       <w:r>
@@ -17093,8 +16821,6 @@
           <w:b/>
           <w:bCs/>
           <w:color w:val="3F7F7F"/>
-          <w:sz w:val="24"/>
-          <w:szCs w:val="24"/>
         </w:rPr>
         <w:t>footer</w:t>
       </w:r>
@@ -17102,8 +16828,6 @@
         <w:rPr>
           <w:rFonts w:ascii="Consolas" w:hAnsi="Consolas" w:cs="Consolas"/>
           <w:color w:val="000000"/>
-          <w:sz w:val="24"/>
-          <w:szCs w:val="24"/>
         </w:rPr>
         <w:t xml:space="preserve"> {</w:t>
       </w:r>
@@ -17116,16 +16840,12 @@
         <w:spacing w:after="0" w:line="240" w:lineRule="auto"/>
         <w:rPr>
           <w:rFonts w:ascii="Consolas" w:hAnsi="Consolas" w:cs="Consolas"/>
-          <w:sz w:val="24"/>
-          <w:szCs w:val="24"/>
-        </w:rPr>
-      </w:pPr>
-      <w:r>
-        <w:rPr>
-          <w:rFonts w:ascii="Consolas" w:hAnsi="Consolas" w:cs="Consolas"/>
-          <w:color w:val="000000"/>
-          <w:sz w:val="24"/>
-          <w:szCs w:val="24"/>
+        </w:rPr>
+      </w:pPr>
+      <w:r>
+        <w:rPr>
+          <w:rFonts w:ascii="Consolas" w:hAnsi="Consolas" w:cs="Consolas"/>
+          <w:color w:val="000000"/>
         </w:rPr>
         <w:tab/>
       </w:r>
@@ -17133,8 +16853,6 @@
         <w:rPr>
           <w:rFonts w:ascii="Consolas" w:hAnsi="Consolas" w:cs="Consolas"/>
           <w:color w:val="7F007F"/>
-          <w:sz w:val="24"/>
-          <w:szCs w:val="24"/>
         </w:rPr>
         <w:t>background-color</w:t>
       </w:r>
@@ -17142,8 +16860,6 @@
         <w:rPr>
           <w:rFonts w:ascii="Consolas" w:hAnsi="Consolas" w:cs="Consolas"/>
           <w:color w:val="000000"/>
-          <w:sz w:val="24"/>
-          <w:szCs w:val="24"/>
         </w:rPr>
         <w:t xml:space="preserve">: </w:t>
       </w:r>
@@ -17153,8 +16869,6 @@
           <w:i/>
           <w:iCs/>
           <w:color w:val="2A00E1"/>
-          <w:sz w:val="24"/>
-          <w:szCs w:val="24"/>
         </w:rPr>
         <w:t>blue</w:t>
       </w:r>
@@ -17162,8 +16876,6 @@
         <w:rPr>
           <w:rFonts w:ascii="Consolas" w:hAnsi="Consolas" w:cs="Consolas"/>
           <w:color w:val="000000"/>
-          <w:sz w:val="24"/>
-          <w:szCs w:val="24"/>
         </w:rPr>
         <w:t>;</w:t>
       </w:r>
@@ -17176,16 +16888,12 @@
         <w:spacing w:after="0" w:line="240" w:lineRule="auto"/>
         <w:rPr>
           <w:rFonts w:ascii="Consolas" w:hAnsi="Consolas" w:cs="Consolas"/>
-          <w:sz w:val="24"/>
-          <w:szCs w:val="24"/>
-        </w:rPr>
-      </w:pPr>
-      <w:r>
-        <w:rPr>
-          <w:rFonts w:ascii="Consolas" w:hAnsi="Consolas" w:cs="Consolas"/>
-          <w:color w:val="000000"/>
-          <w:sz w:val="24"/>
-          <w:szCs w:val="24"/>
+        </w:rPr>
+      </w:pPr>
+      <w:r>
+        <w:rPr>
+          <w:rFonts w:ascii="Consolas" w:hAnsi="Consolas" w:cs="Consolas"/>
+          <w:color w:val="000000"/>
         </w:rPr>
         <w:tab/>
       </w:r>
@@ -17193,8 +16901,6 @@
         <w:rPr>
           <w:rFonts w:ascii="Consolas" w:hAnsi="Consolas" w:cs="Consolas"/>
           <w:color w:val="7F007F"/>
-          <w:sz w:val="24"/>
-          <w:szCs w:val="24"/>
         </w:rPr>
         <w:t>color</w:t>
       </w:r>
@@ -17202,8 +16908,6 @@
         <w:rPr>
           <w:rFonts w:ascii="Consolas" w:hAnsi="Consolas" w:cs="Consolas"/>
           <w:color w:val="000000"/>
-          <w:sz w:val="24"/>
-          <w:szCs w:val="24"/>
         </w:rPr>
         <w:t xml:space="preserve">: </w:t>
       </w:r>
@@ -17213,8 +16917,6 @@
           <w:i/>
           <w:iCs/>
           <w:color w:val="2A00E1"/>
-          <w:sz w:val="24"/>
-          <w:szCs w:val="24"/>
         </w:rPr>
         <w:t>white</w:t>
       </w:r>
@@ -17222,8 +16924,6 @@
         <w:rPr>
           <w:rFonts w:ascii="Consolas" w:hAnsi="Consolas" w:cs="Consolas"/>
           <w:color w:val="000000"/>
-          <w:sz w:val="24"/>
-          <w:szCs w:val="24"/>
         </w:rPr>
         <w:t>;</w:t>
       </w:r>
@@ -17236,16 +16936,12 @@
         <w:spacing w:after="0" w:line="240" w:lineRule="auto"/>
         <w:rPr>
           <w:rFonts w:ascii="Consolas" w:hAnsi="Consolas" w:cs="Consolas"/>
-          <w:sz w:val="24"/>
-          <w:szCs w:val="24"/>
-        </w:rPr>
-      </w:pPr>
-      <w:r>
-        <w:rPr>
-          <w:rFonts w:ascii="Consolas" w:hAnsi="Consolas" w:cs="Consolas"/>
-          <w:color w:val="000000"/>
-          <w:sz w:val="24"/>
-          <w:szCs w:val="24"/>
+        </w:rPr>
+      </w:pPr>
+      <w:r>
+        <w:rPr>
+          <w:rFonts w:ascii="Consolas" w:hAnsi="Consolas" w:cs="Consolas"/>
+          <w:color w:val="000000"/>
         </w:rPr>
         <w:tab/>
       </w:r>
@@ -17253,8 +16949,6 @@
         <w:rPr>
           <w:rFonts w:ascii="Consolas" w:hAnsi="Consolas" w:cs="Consolas"/>
           <w:color w:val="7F007F"/>
-          <w:sz w:val="24"/>
-          <w:szCs w:val="24"/>
         </w:rPr>
         <w:t>text-align</w:t>
       </w:r>
@@ -17262,8 +16956,6 @@
         <w:rPr>
           <w:rFonts w:ascii="Consolas" w:hAnsi="Consolas" w:cs="Consolas"/>
           <w:color w:val="000000"/>
-          <w:sz w:val="24"/>
-          <w:szCs w:val="24"/>
         </w:rPr>
         <w:t xml:space="preserve">: </w:t>
       </w:r>
@@ -17273,8 +16965,6 @@
           <w:i/>
           <w:iCs/>
           <w:color w:val="2A00E1"/>
-          <w:sz w:val="24"/>
-          <w:szCs w:val="24"/>
         </w:rPr>
         <w:t>center</w:t>
       </w:r>
@@ -17282,8 +16972,6 @@
         <w:rPr>
           <w:rFonts w:ascii="Consolas" w:hAnsi="Consolas" w:cs="Consolas"/>
           <w:color w:val="000000"/>
-          <w:sz w:val="24"/>
-          <w:szCs w:val="24"/>
         </w:rPr>
         <w:t>;</w:t>
       </w:r>
@@ -17296,16 +16984,12 @@
         <w:spacing w:after="0" w:line="240" w:lineRule="auto"/>
         <w:rPr>
           <w:rFonts w:ascii="Consolas" w:hAnsi="Consolas" w:cs="Consolas"/>
-          <w:sz w:val="24"/>
-          <w:szCs w:val="24"/>
-        </w:rPr>
-      </w:pPr>
-      <w:r>
-        <w:rPr>
-          <w:rFonts w:ascii="Consolas" w:hAnsi="Consolas" w:cs="Consolas"/>
-          <w:color w:val="000000"/>
-          <w:sz w:val="24"/>
-          <w:szCs w:val="24"/>
+        </w:rPr>
+      </w:pPr>
+      <w:r>
+        <w:rPr>
+          <w:rFonts w:ascii="Consolas" w:hAnsi="Consolas" w:cs="Consolas"/>
+          <w:color w:val="000000"/>
         </w:rPr>
         <w:tab/>
       </w:r>
@@ -17313,8 +16997,6 @@
         <w:rPr>
           <w:rFonts w:ascii="Consolas" w:hAnsi="Consolas" w:cs="Consolas"/>
           <w:color w:val="7F007F"/>
-          <w:sz w:val="24"/>
-          <w:szCs w:val="24"/>
         </w:rPr>
         <w:t>padding</w:t>
       </w:r>
@@ -17322,8 +17004,6 @@
         <w:rPr>
           <w:rFonts w:ascii="Consolas" w:hAnsi="Consolas" w:cs="Consolas"/>
           <w:color w:val="000000"/>
-          <w:sz w:val="24"/>
-          <w:szCs w:val="24"/>
         </w:rPr>
         <w:t xml:space="preserve">: </w:t>
       </w:r>
@@ -17333,8 +17013,6 @@
           <w:i/>
           <w:iCs/>
           <w:color w:val="2A00E1"/>
-          <w:sz w:val="24"/>
-          <w:szCs w:val="24"/>
         </w:rPr>
         <w:t>6px</w:t>
       </w:r>
@@ -17342,8 +17020,6 @@
         <w:rPr>
           <w:rFonts w:ascii="Consolas" w:hAnsi="Consolas" w:cs="Consolas"/>
           <w:color w:val="000000"/>
-          <w:sz w:val="24"/>
-          <w:szCs w:val="24"/>
         </w:rPr>
         <w:t>;</w:t>
       </w:r>
@@ -17356,16 +17032,12 @@
         <w:spacing w:after="0" w:line="240" w:lineRule="auto"/>
         <w:rPr>
           <w:rFonts w:ascii="Consolas" w:hAnsi="Consolas" w:cs="Consolas"/>
-          <w:sz w:val="24"/>
-          <w:szCs w:val="24"/>
-        </w:rPr>
-      </w:pPr>
-      <w:r>
-        <w:rPr>
-          <w:rFonts w:ascii="Consolas" w:hAnsi="Consolas" w:cs="Consolas"/>
-          <w:color w:val="000000"/>
-          <w:sz w:val="24"/>
-          <w:szCs w:val="24"/>
+        </w:rPr>
+      </w:pPr>
+      <w:r>
+        <w:rPr>
+          <w:rFonts w:ascii="Consolas" w:hAnsi="Consolas" w:cs="Consolas"/>
+          <w:color w:val="000000"/>
         </w:rPr>
         <w:tab/>
       </w:r>
@@ -17373,8 +17045,6 @@
         <w:rPr>
           <w:rFonts w:ascii="Consolas" w:hAnsi="Consolas" w:cs="Consolas"/>
           <w:color w:val="7F007F"/>
-          <w:sz w:val="24"/>
-          <w:szCs w:val="24"/>
         </w:rPr>
         <w:t>clear</w:t>
       </w:r>
@@ -17382,8 +17052,6 @@
         <w:rPr>
           <w:rFonts w:ascii="Consolas" w:hAnsi="Consolas" w:cs="Consolas"/>
           <w:color w:val="000000"/>
-          <w:sz w:val="24"/>
-          <w:szCs w:val="24"/>
         </w:rPr>
         <w:t xml:space="preserve">: </w:t>
       </w:r>
@@ -17393,8 +17061,6 @@
           <w:i/>
           <w:iCs/>
           <w:color w:val="2A00E1"/>
-          <w:sz w:val="24"/>
-          <w:szCs w:val="24"/>
         </w:rPr>
         <w:t>both</w:t>
       </w:r>
@@ -17402,8 +17068,6 @@
         <w:rPr>
           <w:rFonts w:ascii="Consolas" w:hAnsi="Consolas" w:cs="Consolas"/>
           <w:color w:val="000000"/>
-          <w:sz w:val="24"/>
-          <w:szCs w:val="24"/>
         </w:rPr>
         <w:t>;</w:t>
       </w:r>
@@ -17416,16 +17080,12 @@
         <w:spacing w:after="0" w:line="240" w:lineRule="auto"/>
         <w:rPr>
           <w:rFonts w:ascii="Consolas" w:hAnsi="Consolas" w:cs="Consolas"/>
-          <w:sz w:val="24"/>
-          <w:szCs w:val="24"/>
-        </w:rPr>
-      </w:pPr>
-      <w:r>
-        <w:rPr>
-          <w:rFonts w:ascii="Consolas" w:hAnsi="Consolas" w:cs="Consolas"/>
-          <w:color w:val="000000"/>
-          <w:sz w:val="24"/>
-          <w:szCs w:val="24"/>
+        </w:rPr>
+      </w:pPr>
+      <w:r>
+        <w:rPr>
+          <w:rFonts w:ascii="Consolas" w:hAnsi="Consolas" w:cs="Consolas"/>
+          <w:color w:val="000000"/>
         </w:rPr>
         <w:t>}</w:t>
       </w:r>
@@ -17438,16 +17098,12 @@
         <w:spacing w:after="0" w:line="240" w:lineRule="auto"/>
         <w:rPr>
           <w:rFonts w:ascii="Consolas" w:hAnsi="Consolas" w:cs="Consolas"/>
-          <w:sz w:val="24"/>
-          <w:szCs w:val="24"/>
-        </w:rPr>
-      </w:pPr>
-      <w:r>
-        <w:rPr>
-          <w:rFonts w:ascii="Consolas" w:hAnsi="Consolas" w:cs="Consolas"/>
-          <w:color w:val="008080"/>
-          <w:sz w:val="24"/>
-          <w:szCs w:val="24"/>
+        </w:rPr>
+      </w:pPr>
+      <w:r>
+        <w:rPr>
+          <w:rFonts w:ascii="Consolas" w:hAnsi="Consolas" w:cs="Consolas"/>
+          <w:color w:val="008080"/>
         </w:rPr>
         <w:t>&lt;/</w:t>
       </w:r>
@@ -17455,8 +17111,6 @@
         <w:rPr>
           <w:rFonts w:ascii="Consolas" w:hAnsi="Consolas" w:cs="Consolas"/>
           <w:color w:val="3F7F7F"/>
-          <w:sz w:val="24"/>
-          <w:szCs w:val="24"/>
         </w:rPr>
         <w:t>style</w:t>
       </w:r>
@@ -17464,30 +17118,24 @@
         <w:rPr>
           <w:rFonts w:ascii="Consolas" w:hAnsi="Consolas" w:cs="Consolas"/>
           <w:color w:val="008080"/>
-          <w:sz w:val="24"/>
-          <w:szCs w:val="24"/>
-        </w:rPr>
-        <w:t>&gt;</w:t>
-      </w:r>
-    </w:p>
-    <w:p>
-      <w:pPr>
-        <w:autoSpaceDE w:val="0"/>
-        <w:autoSpaceDN w:val="0"/>
-        <w:adjustRightInd w:val="0"/>
-        <w:spacing w:after="0" w:line="240" w:lineRule="auto"/>
-        <w:rPr>
-          <w:rFonts w:ascii="Consolas" w:hAnsi="Consolas" w:cs="Consolas"/>
-          <w:sz w:val="24"/>
-          <w:szCs w:val="24"/>
-        </w:rPr>
-      </w:pPr>
-      <w:r>
-        <w:rPr>
-          <w:rFonts w:ascii="Consolas" w:hAnsi="Consolas" w:cs="Consolas"/>
-          <w:color w:val="008080"/>
-          <w:sz w:val="24"/>
-          <w:szCs w:val="24"/>
+        </w:rPr>
+        <w:t>&gt;</w:t>
+      </w:r>
+    </w:p>
+    <w:p>
+      <w:pPr>
+        <w:autoSpaceDE w:val="0"/>
+        <w:autoSpaceDN w:val="0"/>
+        <w:adjustRightInd w:val="0"/>
+        <w:spacing w:after="0" w:line="240" w:lineRule="auto"/>
+        <w:rPr>
+          <w:rFonts w:ascii="Consolas" w:hAnsi="Consolas" w:cs="Consolas"/>
+        </w:rPr>
+      </w:pPr>
+      <w:r>
+        <w:rPr>
+          <w:rFonts w:ascii="Consolas" w:hAnsi="Consolas" w:cs="Consolas"/>
+          <w:color w:val="008080"/>
         </w:rPr>
         <w:t>&lt;/</w:t>
       </w:r>
@@ -17495,8 +17143,6 @@
         <w:rPr>
           <w:rFonts w:ascii="Consolas" w:hAnsi="Consolas" w:cs="Consolas"/>
           <w:color w:val="3F7F7F"/>
-          <w:sz w:val="24"/>
-          <w:szCs w:val="24"/>
         </w:rPr>
         <w:t>head</w:t>
       </w:r>
@@ -17504,30 +17150,24 @@
         <w:rPr>
           <w:rFonts w:ascii="Consolas" w:hAnsi="Consolas" w:cs="Consolas"/>
           <w:color w:val="008080"/>
-          <w:sz w:val="24"/>
-          <w:szCs w:val="24"/>
-        </w:rPr>
-        <w:t>&gt;</w:t>
-      </w:r>
-    </w:p>
-    <w:p>
-      <w:pPr>
-        <w:autoSpaceDE w:val="0"/>
-        <w:autoSpaceDN w:val="0"/>
-        <w:adjustRightInd w:val="0"/>
-        <w:spacing w:after="0" w:line="240" w:lineRule="auto"/>
-        <w:rPr>
-          <w:rFonts w:ascii="Consolas" w:hAnsi="Consolas" w:cs="Consolas"/>
-          <w:sz w:val="24"/>
-          <w:szCs w:val="24"/>
-        </w:rPr>
-      </w:pPr>
-      <w:r>
-        <w:rPr>
-          <w:rFonts w:ascii="Consolas" w:hAnsi="Consolas" w:cs="Consolas"/>
-          <w:color w:val="008080"/>
-          <w:sz w:val="24"/>
-          <w:szCs w:val="24"/>
+        </w:rPr>
+        <w:t>&gt;</w:t>
+      </w:r>
+    </w:p>
+    <w:p>
+      <w:pPr>
+        <w:autoSpaceDE w:val="0"/>
+        <w:autoSpaceDN w:val="0"/>
+        <w:adjustRightInd w:val="0"/>
+        <w:spacing w:after="0" w:line="240" w:lineRule="auto"/>
+        <w:rPr>
+          <w:rFonts w:ascii="Consolas" w:hAnsi="Consolas" w:cs="Consolas"/>
+        </w:rPr>
+      </w:pPr>
+      <w:r>
+        <w:rPr>
+          <w:rFonts w:ascii="Consolas" w:hAnsi="Consolas" w:cs="Consolas"/>
+          <w:color w:val="008080"/>
         </w:rPr>
         <w:t>&lt;</w:t>
       </w:r>
@@ -17535,8 +17175,6 @@
         <w:rPr>
           <w:rFonts w:ascii="Consolas" w:hAnsi="Consolas" w:cs="Consolas"/>
           <w:color w:val="3F7F7F"/>
-          <w:sz w:val="24"/>
-          <w:szCs w:val="24"/>
         </w:rPr>
         <w:t>body</w:t>
       </w:r>
@@ -17544,39 +17182,31 @@
         <w:rPr>
           <w:rFonts w:ascii="Consolas" w:hAnsi="Consolas" w:cs="Consolas"/>
           <w:color w:val="008080"/>
-          <w:sz w:val="24"/>
-          <w:szCs w:val="24"/>
-        </w:rPr>
-        <w:t>&gt;</w:t>
-      </w:r>
-    </w:p>
-    <w:p>
-      <w:pPr>
-        <w:autoSpaceDE w:val="0"/>
-        <w:autoSpaceDN w:val="0"/>
-        <w:adjustRightInd w:val="0"/>
-        <w:spacing w:after="0" w:line="240" w:lineRule="auto"/>
-        <w:rPr>
-          <w:rFonts w:ascii="Consolas" w:hAnsi="Consolas" w:cs="Consolas"/>
-          <w:sz w:val="24"/>
-          <w:szCs w:val="24"/>
-        </w:rPr>
-      </w:pPr>
-      <w:r>
-        <w:rPr>
-          <w:rFonts w:ascii="Consolas" w:hAnsi="Consolas" w:cs="Consolas"/>
-          <w:color w:val="000000"/>
-          <w:sz w:val="24"/>
-          <w:szCs w:val="24"/>
-        </w:rPr>
-        <w:tab/>
-      </w:r>
-      <w:r>
-        <w:rPr>
-          <w:rFonts w:ascii="Consolas" w:hAnsi="Consolas" w:cs="Consolas"/>
-          <w:color w:val="008080"/>
-          <w:sz w:val="24"/>
-          <w:szCs w:val="24"/>
+        </w:rPr>
+        <w:t>&gt;</w:t>
+      </w:r>
+    </w:p>
+    <w:p>
+      <w:pPr>
+        <w:autoSpaceDE w:val="0"/>
+        <w:autoSpaceDN w:val="0"/>
+        <w:adjustRightInd w:val="0"/>
+        <w:spacing w:after="0" w:line="240" w:lineRule="auto"/>
+        <w:rPr>
+          <w:rFonts w:ascii="Consolas" w:hAnsi="Consolas" w:cs="Consolas"/>
+        </w:rPr>
+      </w:pPr>
+      <w:r>
+        <w:rPr>
+          <w:rFonts w:ascii="Consolas" w:hAnsi="Consolas" w:cs="Consolas"/>
+          <w:color w:val="000000"/>
+        </w:rPr>
+        <w:tab/>
+      </w:r>
+      <w:r>
+        <w:rPr>
+          <w:rFonts w:ascii="Consolas" w:hAnsi="Consolas" w:cs="Consolas"/>
+          <w:color w:val="008080"/>
         </w:rPr>
         <w:t>&lt;</w:t>
       </w:r>
@@ -17584,8 +17214,6 @@
         <w:rPr>
           <w:rFonts w:ascii="Consolas" w:hAnsi="Consolas" w:cs="Consolas"/>
           <w:color w:val="3F7F7F"/>
-          <w:sz w:val="24"/>
-          <w:szCs w:val="24"/>
         </w:rPr>
         <w:t>header</w:t>
       </w:r>
@@ -17593,48 +17221,38 @@
         <w:rPr>
           <w:rFonts w:ascii="Consolas" w:hAnsi="Consolas" w:cs="Consolas"/>
           <w:color w:val="008080"/>
-          <w:sz w:val="24"/>
-          <w:szCs w:val="24"/>
-        </w:rPr>
-        <w:t>&gt;</w:t>
-      </w:r>
-    </w:p>
-    <w:p>
-      <w:pPr>
-        <w:autoSpaceDE w:val="0"/>
-        <w:autoSpaceDN w:val="0"/>
-        <w:adjustRightInd w:val="0"/>
-        <w:spacing w:after="0" w:line="240" w:lineRule="auto"/>
-        <w:rPr>
-          <w:rFonts w:ascii="Consolas" w:hAnsi="Consolas" w:cs="Consolas"/>
-          <w:sz w:val="24"/>
-          <w:szCs w:val="24"/>
-        </w:rPr>
-      </w:pPr>
-      <w:r>
-        <w:rPr>
-          <w:rFonts w:ascii="Consolas" w:hAnsi="Consolas" w:cs="Consolas"/>
-          <w:color w:val="000000"/>
-          <w:sz w:val="24"/>
-          <w:szCs w:val="24"/>
-        </w:rPr>
-        <w:tab/>
-      </w:r>
-      <w:r>
-        <w:rPr>
-          <w:rFonts w:ascii="Consolas" w:hAnsi="Consolas" w:cs="Consolas"/>
-          <w:color w:val="000000"/>
-          <w:sz w:val="24"/>
-          <w:szCs w:val="24"/>
-        </w:rPr>
-        <w:tab/>
-      </w:r>
-      <w:r>
-        <w:rPr>
-          <w:rFonts w:ascii="Consolas" w:hAnsi="Consolas" w:cs="Consolas"/>
-          <w:color w:val="008080"/>
-          <w:sz w:val="24"/>
-          <w:szCs w:val="24"/>
+        </w:rPr>
+        <w:t>&gt;</w:t>
+      </w:r>
+    </w:p>
+    <w:p>
+      <w:pPr>
+        <w:autoSpaceDE w:val="0"/>
+        <w:autoSpaceDN w:val="0"/>
+        <w:adjustRightInd w:val="0"/>
+        <w:spacing w:after="0" w:line="240" w:lineRule="auto"/>
+        <w:rPr>
+          <w:rFonts w:ascii="Consolas" w:hAnsi="Consolas" w:cs="Consolas"/>
+        </w:rPr>
+      </w:pPr>
+      <w:r>
+        <w:rPr>
+          <w:rFonts w:ascii="Consolas" w:hAnsi="Consolas" w:cs="Consolas"/>
+          <w:color w:val="000000"/>
+        </w:rPr>
+        <w:tab/>
+      </w:r>
+      <w:r>
+        <w:rPr>
+          <w:rFonts w:ascii="Consolas" w:hAnsi="Consolas" w:cs="Consolas"/>
+          <w:color w:val="000000"/>
+        </w:rPr>
+        <w:tab/>
+      </w:r>
+      <w:r>
+        <w:rPr>
+          <w:rFonts w:ascii="Consolas" w:hAnsi="Consolas" w:cs="Consolas"/>
+          <w:color w:val="008080"/>
         </w:rPr>
         <w:t>&lt;</w:t>
       </w:r>
@@ -17642,8 +17260,6 @@
         <w:rPr>
           <w:rFonts w:ascii="Consolas" w:hAnsi="Consolas" w:cs="Consolas"/>
           <w:color w:val="3F7F7F"/>
-          <w:sz w:val="24"/>
-          <w:szCs w:val="24"/>
         </w:rPr>
         <w:t>h1</w:t>
       </w:r>
@@ -17651,17 +17267,13 @@
         <w:rPr>
           <w:rFonts w:ascii="Consolas" w:hAnsi="Consolas" w:cs="Consolas"/>
           <w:color w:val="008080"/>
-          <w:sz w:val="24"/>
-          <w:szCs w:val="24"/>
-        </w:rPr>
-        <w:t>&gt;</w:t>
-      </w:r>
-      <w:r>
-        <w:rPr>
-          <w:rFonts w:ascii="Consolas" w:hAnsi="Consolas" w:cs="Consolas"/>
-          <w:color w:val="000000"/>
-          <w:sz w:val="24"/>
-          <w:szCs w:val="24"/>
+        </w:rPr>
+        <w:t>&gt;</w:t>
+      </w:r>
+      <w:r>
+        <w:rPr>
+          <w:rFonts w:ascii="Consolas" w:hAnsi="Consolas" w:cs="Consolas"/>
+          <w:color w:val="000000"/>
         </w:rPr>
         <w:t>Tutorial!</w:t>
       </w:r>
@@ -17669,8 +17281,6 @@
         <w:rPr>
           <w:rFonts w:ascii="Consolas" w:hAnsi="Consolas" w:cs="Consolas"/>
           <w:color w:val="008080"/>
-          <w:sz w:val="24"/>
-          <w:szCs w:val="24"/>
         </w:rPr>
         <w:t>&lt;/</w:t>
       </w:r>
@@ -17678,8 +17288,6 @@
         <w:rPr>
           <w:rFonts w:ascii="Consolas" w:hAnsi="Consolas" w:cs="Consolas"/>
           <w:color w:val="3F7F7F"/>
-          <w:sz w:val="24"/>
-          <w:szCs w:val="24"/>
         </w:rPr>
         <w:t>h1</w:t>
       </w:r>
@@ -17687,39 +17295,31 @@
         <w:rPr>
           <w:rFonts w:ascii="Consolas" w:hAnsi="Consolas" w:cs="Consolas"/>
           <w:color w:val="008080"/>
-          <w:sz w:val="24"/>
-          <w:szCs w:val="24"/>
-        </w:rPr>
-        <w:t>&gt;</w:t>
-      </w:r>
-    </w:p>
-    <w:p>
-      <w:pPr>
-        <w:autoSpaceDE w:val="0"/>
-        <w:autoSpaceDN w:val="0"/>
-        <w:adjustRightInd w:val="0"/>
-        <w:spacing w:after="0" w:line="240" w:lineRule="auto"/>
-        <w:rPr>
-          <w:rFonts w:ascii="Consolas" w:hAnsi="Consolas" w:cs="Consolas"/>
-          <w:sz w:val="24"/>
-          <w:szCs w:val="24"/>
-        </w:rPr>
-      </w:pPr>
-      <w:r>
-        <w:rPr>
-          <w:rFonts w:ascii="Consolas" w:hAnsi="Consolas" w:cs="Consolas"/>
-          <w:color w:val="000000"/>
-          <w:sz w:val="24"/>
-          <w:szCs w:val="24"/>
-        </w:rPr>
-        <w:tab/>
-      </w:r>
-      <w:r>
-        <w:rPr>
-          <w:rFonts w:ascii="Consolas" w:hAnsi="Consolas" w:cs="Consolas"/>
-          <w:color w:val="008080"/>
-          <w:sz w:val="24"/>
-          <w:szCs w:val="24"/>
+        </w:rPr>
+        <w:t>&gt;</w:t>
+      </w:r>
+    </w:p>
+    <w:p>
+      <w:pPr>
+        <w:autoSpaceDE w:val="0"/>
+        <w:autoSpaceDN w:val="0"/>
+        <w:adjustRightInd w:val="0"/>
+        <w:spacing w:after="0" w:line="240" w:lineRule="auto"/>
+        <w:rPr>
+          <w:rFonts w:ascii="Consolas" w:hAnsi="Consolas" w:cs="Consolas"/>
+        </w:rPr>
+      </w:pPr>
+      <w:r>
+        <w:rPr>
+          <w:rFonts w:ascii="Consolas" w:hAnsi="Consolas" w:cs="Consolas"/>
+          <w:color w:val="000000"/>
+        </w:rPr>
+        <w:tab/>
+      </w:r>
+      <w:r>
+        <w:rPr>
+          <w:rFonts w:ascii="Consolas" w:hAnsi="Consolas" w:cs="Consolas"/>
+          <w:color w:val="008080"/>
         </w:rPr>
         <w:t>&lt;/</w:t>
       </w:r>
@@ -17727,8 +17327,6 @@
         <w:rPr>
           <w:rFonts w:ascii="Consolas" w:hAnsi="Consolas" w:cs="Consolas"/>
           <w:color w:val="3F7F7F"/>
-          <w:sz w:val="24"/>
-          <w:szCs w:val="24"/>
         </w:rPr>
         <w:t>header</w:t>
       </w:r>
@@ -17736,52 +17334,42 @@
         <w:rPr>
           <w:rFonts w:ascii="Consolas" w:hAnsi="Consolas" w:cs="Consolas"/>
           <w:color w:val="008080"/>
-          <w:sz w:val="24"/>
-          <w:szCs w:val="24"/>
-        </w:rPr>
-        <w:t>&gt;</w:t>
-      </w:r>
-    </w:p>
-    <w:p>
-      <w:pPr>
-        <w:autoSpaceDE w:val="0"/>
-        <w:autoSpaceDN w:val="0"/>
-        <w:adjustRightInd w:val="0"/>
-        <w:spacing w:after="0" w:line="240" w:lineRule="auto"/>
-        <w:rPr>
-          <w:rFonts w:ascii="Consolas" w:hAnsi="Consolas" w:cs="Consolas"/>
-          <w:sz w:val="24"/>
-          <w:szCs w:val="24"/>
-        </w:rPr>
-      </w:pPr>
-    </w:p>
-    <w:p>
-      <w:pPr>
-        <w:autoSpaceDE w:val="0"/>
-        <w:autoSpaceDN w:val="0"/>
-        <w:adjustRightInd w:val="0"/>
-        <w:spacing w:after="0" w:line="240" w:lineRule="auto"/>
-        <w:rPr>
-          <w:rFonts w:ascii="Consolas" w:hAnsi="Consolas" w:cs="Consolas"/>
-          <w:sz w:val="24"/>
-          <w:szCs w:val="24"/>
-        </w:rPr>
-      </w:pPr>
-      <w:r>
-        <w:rPr>
-          <w:rFonts w:ascii="Consolas" w:hAnsi="Consolas" w:cs="Consolas"/>
-          <w:color w:val="000000"/>
-          <w:sz w:val="24"/>
-          <w:szCs w:val="24"/>
-        </w:rPr>
-        <w:tab/>
-      </w:r>
-      <w:r>
-        <w:rPr>
-          <w:rFonts w:ascii="Consolas" w:hAnsi="Consolas" w:cs="Consolas"/>
-          <w:color w:val="008080"/>
-          <w:sz w:val="24"/>
-          <w:szCs w:val="24"/>
+        </w:rPr>
+        <w:t>&gt;</w:t>
+      </w:r>
+    </w:p>
+    <w:p>
+      <w:pPr>
+        <w:autoSpaceDE w:val="0"/>
+        <w:autoSpaceDN w:val="0"/>
+        <w:adjustRightInd w:val="0"/>
+        <w:spacing w:after="0" w:line="240" w:lineRule="auto"/>
+        <w:rPr>
+          <w:rFonts w:ascii="Consolas" w:hAnsi="Consolas" w:cs="Consolas"/>
+        </w:rPr>
+      </w:pPr>
+    </w:p>
+    <w:p>
+      <w:pPr>
+        <w:autoSpaceDE w:val="0"/>
+        <w:autoSpaceDN w:val="0"/>
+        <w:adjustRightInd w:val="0"/>
+        <w:spacing w:after="0" w:line="240" w:lineRule="auto"/>
+        <w:rPr>
+          <w:rFonts w:ascii="Consolas" w:hAnsi="Consolas" w:cs="Consolas"/>
+        </w:rPr>
+      </w:pPr>
+      <w:r>
+        <w:rPr>
+          <w:rFonts w:ascii="Consolas" w:hAnsi="Consolas" w:cs="Consolas"/>
+          <w:color w:val="000000"/>
+        </w:rPr>
+        <w:tab/>
+      </w:r>
+      <w:r>
+        <w:rPr>
+          <w:rFonts w:ascii="Consolas" w:hAnsi="Consolas" w:cs="Consolas"/>
+          <w:color w:val="008080"/>
         </w:rPr>
         <w:t>&lt;</w:t>
       </w:r>
@@ -17790,8 +17378,6 @@
         <w:rPr>
           <w:rFonts w:ascii="Consolas" w:hAnsi="Consolas" w:cs="Consolas"/>
           <w:color w:val="3F7F7F"/>
-          <w:sz w:val="24"/>
-          <w:szCs w:val="24"/>
         </w:rPr>
         <w:t>nav</w:t>
       </w:r>
@@ -17800,39 +17386,31 @@
         <w:rPr>
           <w:rFonts w:ascii="Consolas" w:hAnsi="Consolas" w:cs="Consolas"/>
           <w:color w:val="008080"/>
-          <w:sz w:val="24"/>
-          <w:szCs w:val="24"/>
-        </w:rPr>
-        <w:t>&gt;</w:t>
-      </w:r>
-    </w:p>
-    <w:p>
-      <w:pPr>
-        <w:autoSpaceDE w:val="0"/>
-        <w:autoSpaceDN w:val="0"/>
-        <w:adjustRightInd w:val="0"/>
-        <w:spacing w:after="0" w:line="240" w:lineRule="auto"/>
-        <w:rPr>
-          <w:rFonts w:ascii="Consolas" w:hAnsi="Consolas" w:cs="Consolas"/>
-          <w:sz w:val="24"/>
-          <w:szCs w:val="24"/>
-        </w:rPr>
-      </w:pPr>
-      <w:r>
-        <w:rPr>
-          <w:rFonts w:ascii="Consolas" w:hAnsi="Consolas" w:cs="Consolas"/>
-          <w:color w:val="000000"/>
-          <w:sz w:val="24"/>
-          <w:szCs w:val="24"/>
-        </w:rPr>
-        <w:tab/>
-      </w:r>
-      <w:r>
-        <w:rPr>
-          <w:rFonts w:ascii="Consolas" w:hAnsi="Consolas" w:cs="Consolas"/>
-          <w:color w:val="000000"/>
-          <w:sz w:val="24"/>
-          <w:szCs w:val="24"/>
+        </w:rPr>
+        <w:t>&gt;</w:t>
+      </w:r>
+    </w:p>
+    <w:p>
+      <w:pPr>
+        <w:autoSpaceDE w:val="0"/>
+        <w:autoSpaceDN w:val="0"/>
+        <w:adjustRightInd w:val="0"/>
+        <w:spacing w:after="0" w:line="240" w:lineRule="auto"/>
+        <w:rPr>
+          <w:rFonts w:ascii="Consolas" w:hAnsi="Consolas" w:cs="Consolas"/>
+        </w:rPr>
+      </w:pPr>
+      <w:r>
+        <w:rPr>
+          <w:rFonts w:ascii="Consolas" w:hAnsi="Consolas" w:cs="Consolas"/>
+          <w:color w:val="000000"/>
+        </w:rPr>
+        <w:tab/>
+      </w:r>
+      <w:r>
+        <w:rPr>
+          <w:rFonts w:ascii="Consolas" w:hAnsi="Consolas" w:cs="Consolas"/>
+          <w:color w:val="000000"/>
         </w:rPr>
         <w:tab/>
         <w:t xml:space="preserve">Java </w:t>
@@ -17841,8 +17419,6 @@
         <w:rPr>
           <w:rFonts w:ascii="Consolas" w:hAnsi="Consolas" w:cs="Consolas"/>
           <w:color w:val="008080"/>
-          <w:sz w:val="24"/>
-          <w:szCs w:val="24"/>
         </w:rPr>
         <w:t>&lt;</w:t>
       </w:r>
@@ -17851,8 +17427,6 @@
         <w:rPr>
           <w:rFonts w:ascii="Consolas" w:hAnsi="Consolas" w:cs="Consolas"/>
           <w:color w:val="3F7F7F"/>
-          <w:sz w:val="24"/>
-          <w:szCs w:val="24"/>
         </w:rPr>
         <w:t>br</w:t>
       </w:r>
@@ -17861,17 +17435,13 @@
         <w:rPr>
           <w:rFonts w:ascii="Consolas" w:hAnsi="Consolas" w:cs="Consolas"/>
           <w:color w:val="008080"/>
-          <w:sz w:val="24"/>
-          <w:szCs w:val="24"/>
-        </w:rPr>
-        <w:t>&gt;</w:t>
-      </w:r>
-      <w:r>
-        <w:rPr>
-          <w:rFonts w:ascii="Consolas" w:hAnsi="Consolas" w:cs="Consolas"/>
-          <w:color w:val="000000"/>
-          <w:sz w:val="24"/>
-          <w:szCs w:val="24"/>
+        </w:rPr>
+        <w:t>&gt;</w:t>
+      </w:r>
+      <w:r>
+        <w:rPr>
+          <w:rFonts w:ascii="Consolas" w:hAnsi="Consolas" w:cs="Consolas"/>
+          <w:color w:val="000000"/>
         </w:rPr>
         <w:t xml:space="preserve"> C++ </w:t>
       </w:r>
@@ -17879,8 +17449,6 @@
         <w:rPr>
           <w:rFonts w:ascii="Consolas" w:hAnsi="Consolas" w:cs="Consolas"/>
           <w:color w:val="008080"/>
-          <w:sz w:val="24"/>
-          <w:szCs w:val="24"/>
         </w:rPr>
         <w:t>&lt;</w:t>
       </w:r>
@@ -17889,8 +17457,6 @@
         <w:rPr>
           <w:rFonts w:ascii="Consolas" w:hAnsi="Consolas" w:cs="Consolas"/>
           <w:color w:val="3F7F7F"/>
-          <w:sz w:val="24"/>
-          <w:szCs w:val="24"/>
         </w:rPr>
         <w:t>br</w:t>
       </w:r>
@@ -17899,17 +17465,13 @@
         <w:rPr>
           <w:rFonts w:ascii="Consolas" w:hAnsi="Consolas" w:cs="Consolas"/>
           <w:color w:val="008080"/>
-          <w:sz w:val="24"/>
-          <w:szCs w:val="24"/>
-        </w:rPr>
-        <w:t>&gt;</w:t>
-      </w:r>
-      <w:r>
-        <w:rPr>
-          <w:rFonts w:ascii="Consolas" w:hAnsi="Consolas" w:cs="Consolas"/>
-          <w:color w:val="000000"/>
-          <w:sz w:val="24"/>
-          <w:szCs w:val="24"/>
+        </w:rPr>
+        <w:t>&gt;</w:t>
+      </w:r>
+      <w:r>
+        <w:rPr>
+          <w:rFonts w:ascii="Consolas" w:hAnsi="Consolas" w:cs="Consolas"/>
+          <w:color w:val="000000"/>
         </w:rPr>
         <w:t xml:space="preserve"> C </w:t>
       </w:r>
@@ -17917,8 +17479,6 @@
         <w:rPr>
           <w:rFonts w:ascii="Consolas" w:hAnsi="Consolas" w:cs="Consolas"/>
           <w:color w:val="008080"/>
-          <w:sz w:val="24"/>
-          <w:szCs w:val="24"/>
         </w:rPr>
         <w:t>&lt;</w:t>
       </w:r>
@@ -17927,8 +17487,6 @@
         <w:rPr>
           <w:rFonts w:ascii="Consolas" w:hAnsi="Consolas" w:cs="Consolas"/>
           <w:color w:val="3F7F7F"/>
-          <w:sz w:val="24"/>
-          <w:szCs w:val="24"/>
         </w:rPr>
         <w:t>br</w:t>
       </w:r>
@@ -17937,39 +17495,31 @@
         <w:rPr>
           <w:rFonts w:ascii="Consolas" w:hAnsi="Consolas" w:cs="Consolas"/>
           <w:color w:val="008080"/>
-          <w:sz w:val="24"/>
-          <w:szCs w:val="24"/>
-        </w:rPr>
-        <w:t>&gt;</w:t>
-      </w:r>
-    </w:p>
-    <w:p>
-      <w:pPr>
-        <w:autoSpaceDE w:val="0"/>
-        <w:autoSpaceDN w:val="0"/>
-        <w:adjustRightInd w:val="0"/>
-        <w:spacing w:after="0" w:line="240" w:lineRule="auto"/>
-        <w:rPr>
-          <w:rFonts w:ascii="Consolas" w:hAnsi="Consolas" w:cs="Consolas"/>
-          <w:sz w:val="24"/>
-          <w:szCs w:val="24"/>
-        </w:rPr>
-      </w:pPr>
-      <w:r>
-        <w:rPr>
-          <w:rFonts w:ascii="Consolas" w:hAnsi="Consolas" w:cs="Consolas"/>
-          <w:color w:val="000000"/>
-          <w:sz w:val="24"/>
-          <w:szCs w:val="24"/>
-        </w:rPr>
-        <w:tab/>
-      </w:r>
-      <w:r>
-        <w:rPr>
-          <w:rFonts w:ascii="Consolas" w:hAnsi="Consolas" w:cs="Consolas"/>
-          <w:color w:val="008080"/>
-          <w:sz w:val="24"/>
-          <w:szCs w:val="24"/>
+        </w:rPr>
+        <w:t>&gt;</w:t>
+      </w:r>
+    </w:p>
+    <w:p>
+      <w:pPr>
+        <w:autoSpaceDE w:val="0"/>
+        <w:autoSpaceDN w:val="0"/>
+        <w:adjustRightInd w:val="0"/>
+        <w:spacing w:after="0" w:line="240" w:lineRule="auto"/>
+        <w:rPr>
+          <w:rFonts w:ascii="Consolas" w:hAnsi="Consolas" w:cs="Consolas"/>
+        </w:rPr>
+      </w:pPr>
+      <w:r>
+        <w:rPr>
+          <w:rFonts w:ascii="Consolas" w:hAnsi="Consolas" w:cs="Consolas"/>
+          <w:color w:val="000000"/>
+        </w:rPr>
+        <w:tab/>
+      </w:r>
+      <w:r>
+        <w:rPr>
+          <w:rFonts w:ascii="Consolas" w:hAnsi="Consolas" w:cs="Consolas"/>
+          <w:color w:val="008080"/>
         </w:rPr>
         <w:t>&lt;/</w:t>
       </w:r>
@@ -17978,8 +17528,6 @@
         <w:rPr>
           <w:rFonts w:ascii="Consolas" w:hAnsi="Consolas" w:cs="Consolas"/>
           <w:color w:val="3F7F7F"/>
-          <w:sz w:val="24"/>
-          <w:szCs w:val="24"/>
         </w:rPr>
         <w:t>nav</w:t>
       </w:r>
@@ -17988,52 +17536,42 @@
         <w:rPr>
           <w:rFonts w:ascii="Consolas" w:hAnsi="Consolas" w:cs="Consolas"/>
           <w:color w:val="008080"/>
-          <w:sz w:val="24"/>
-          <w:szCs w:val="24"/>
-        </w:rPr>
-        <w:t>&gt;</w:t>
-      </w:r>
-    </w:p>
-    <w:p>
-      <w:pPr>
-        <w:autoSpaceDE w:val="0"/>
-        <w:autoSpaceDN w:val="0"/>
-        <w:adjustRightInd w:val="0"/>
-        <w:spacing w:after="0" w:line="240" w:lineRule="auto"/>
-        <w:rPr>
-          <w:rFonts w:ascii="Consolas" w:hAnsi="Consolas" w:cs="Consolas"/>
-          <w:sz w:val="24"/>
-          <w:szCs w:val="24"/>
-        </w:rPr>
-      </w:pPr>
-    </w:p>
-    <w:p>
-      <w:pPr>
-        <w:autoSpaceDE w:val="0"/>
-        <w:autoSpaceDN w:val="0"/>
-        <w:adjustRightInd w:val="0"/>
-        <w:spacing w:after="0" w:line="240" w:lineRule="auto"/>
-        <w:rPr>
-          <w:rFonts w:ascii="Consolas" w:hAnsi="Consolas" w:cs="Consolas"/>
-          <w:sz w:val="24"/>
-          <w:szCs w:val="24"/>
-        </w:rPr>
-      </w:pPr>
-      <w:r>
-        <w:rPr>
-          <w:rFonts w:ascii="Consolas" w:hAnsi="Consolas" w:cs="Consolas"/>
-          <w:color w:val="000000"/>
-          <w:sz w:val="24"/>
-          <w:szCs w:val="24"/>
-        </w:rPr>
-        <w:tab/>
-      </w:r>
-      <w:r>
-        <w:rPr>
-          <w:rFonts w:ascii="Consolas" w:hAnsi="Consolas" w:cs="Consolas"/>
-          <w:color w:val="008080"/>
-          <w:sz w:val="24"/>
-          <w:szCs w:val="24"/>
+        </w:rPr>
+        <w:t>&gt;</w:t>
+      </w:r>
+    </w:p>
+    <w:p>
+      <w:pPr>
+        <w:autoSpaceDE w:val="0"/>
+        <w:autoSpaceDN w:val="0"/>
+        <w:adjustRightInd w:val="0"/>
+        <w:spacing w:after="0" w:line="240" w:lineRule="auto"/>
+        <w:rPr>
+          <w:rFonts w:ascii="Consolas" w:hAnsi="Consolas" w:cs="Consolas"/>
+        </w:rPr>
+      </w:pPr>
+    </w:p>
+    <w:p>
+      <w:pPr>
+        <w:autoSpaceDE w:val="0"/>
+        <w:autoSpaceDN w:val="0"/>
+        <w:adjustRightInd w:val="0"/>
+        <w:spacing w:after="0" w:line="240" w:lineRule="auto"/>
+        <w:rPr>
+          <w:rFonts w:ascii="Consolas" w:hAnsi="Consolas" w:cs="Consolas"/>
+        </w:rPr>
+      </w:pPr>
+      <w:r>
+        <w:rPr>
+          <w:rFonts w:ascii="Consolas" w:hAnsi="Consolas" w:cs="Consolas"/>
+          <w:color w:val="000000"/>
+        </w:rPr>
+        <w:tab/>
+      </w:r>
+      <w:r>
+        <w:rPr>
+          <w:rFonts w:ascii="Consolas" w:hAnsi="Consolas" w:cs="Consolas"/>
+          <w:color w:val="008080"/>
         </w:rPr>
         <w:t>&lt;</w:t>
       </w:r>
@@ -18041,8 +17579,6 @@
         <w:rPr>
           <w:rFonts w:ascii="Consolas" w:hAnsi="Consolas" w:cs="Consolas"/>
           <w:color w:val="3F7F7F"/>
-          <w:sz w:val="24"/>
-          <w:szCs w:val="24"/>
         </w:rPr>
         <w:t>section</w:t>
       </w:r>
@@ -18050,49 +17586,38 @@
         <w:rPr>
           <w:rFonts w:ascii="Consolas" w:hAnsi="Consolas" w:cs="Consolas"/>
           <w:color w:val="008080"/>
-          <w:sz w:val="24"/>
-          <w:szCs w:val="24"/>
-        </w:rPr>
-        <w:t>&gt;</w:t>
-      </w:r>
-    </w:p>
-    <w:p>
-      <w:pPr>
-        <w:autoSpaceDE w:val="0"/>
-        <w:autoSpaceDN w:val="0"/>
-        <w:adjustRightInd w:val="0"/>
-        <w:spacing w:after="0" w:line="240" w:lineRule="auto"/>
-        <w:rPr>
-          <w:rFonts w:ascii="Consolas" w:hAnsi="Consolas" w:cs="Consolas"/>
-          <w:sz w:val="24"/>
-          <w:szCs w:val="24"/>
-        </w:rPr>
-      </w:pPr>
-      <w:r>
-        <w:rPr>
-          <w:rFonts w:ascii="Consolas" w:hAnsi="Consolas" w:cs="Consolas"/>
-          <w:color w:val="000000"/>
-          <w:sz w:val="24"/>
-          <w:szCs w:val="24"/>
-        </w:rPr>
-        <w:lastRenderedPageBreak/>
-        <w:tab/>
-      </w:r>
-      <w:r>
-        <w:rPr>
-          <w:rFonts w:ascii="Consolas" w:hAnsi="Consolas" w:cs="Consolas"/>
-          <w:color w:val="000000"/>
-          <w:sz w:val="24"/>
-          <w:szCs w:val="24"/>
-        </w:rPr>
-        <w:tab/>
-      </w:r>
-      <w:r>
-        <w:rPr>
-          <w:rFonts w:ascii="Consolas" w:hAnsi="Consolas" w:cs="Consolas"/>
-          <w:color w:val="008080"/>
-          <w:sz w:val="24"/>
-          <w:szCs w:val="24"/>
+        </w:rPr>
+        <w:t>&gt;</w:t>
+      </w:r>
+    </w:p>
+    <w:p>
+      <w:pPr>
+        <w:autoSpaceDE w:val="0"/>
+        <w:autoSpaceDN w:val="0"/>
+        <w:adjustRightInd w:val="0"/>
+        <w:spacing w:after="0" w:line="240" w:lineRule="auto"/>
+        <w:rPr>
+          <w:rFonts w:ascii="Consolas" w:hAnsi="Consolas" w:cs="Consolas"/>
+        </w:rPr>
+      </w:pPr>
+      <w:r>
+        <w:rPr>
+          <w:rFonts w:ascii="Consolas" w:hAnsi="Consolas" w:cs="Consolas"/>
+          <w:color w:val="000000"/>
+        </w:rPr>
+        <w:tab/>
+      </w:r>
+      <w:r>
+        <w:rPr>
+          <w:rFonts w:ascii="Consolas" w:hAnsi="Consolas" w:cs="Consolas"/>
+          <w:color w:val="000000"/>
+        </w:rPr>
+        <w:tab/>
+      </w:r>
+      <w:r>
+        <w:rPr>
+          <w:rFonts w:ascii="Consolas" w:hAnsi="Consolas" w:cs="Consolas"/>
+          <w:color w:val="008080"/>
         </w:rPr>
         <w:t>&lt;</w:t>
       </w:r>
@@ -18100,8 +17625,6 @@
         <w:rPr>
           <w:rFonts w:ascii="Consolas" w:hAnsi="Consolas" w:cs="Consolas"/>
           <w:color w:val="3F7F7F"/>
-          <w:sz w:val="24"/>
-          <w:szCs w:val="24"/>
         </w:rPr>
         <w:t>h2</w:t>
       </w:r>
@@ -18109,17 +17632,13 @@
         <w:rPr>
           <w:rFonts w:ascii="Consolas" w:hAnsi="Consolas" w:cs="Consolas"/>
           <w:color w:val="008080"/>
-          <w:sz w:val="24"/>
-          <w:szCs w:val="24"/>
-        </w:rPr>
-        <w:t>&gt;</w:t>
-      </w:r>
-      <w:r>
-        <w:rPr>
-          <w:rFonts w:ascii="Consolas" w:hAnsi="Consolas" w:cs="Consolas"/>
-          <w:color w:val="000000"/>
-          <w:sz w:val="24"/>
-          <w:szCs w:val="24"/>
+        </w:rPr>
+        <w:t>&gt;</w:t>
+      </w:r>
+      <w:r>
+        <w:rPr>
+          <w:rFonts w:ascii="Consolas" w:hAnsi="Consolas" w:cs="Consolas"/>
+          <w:color w:val="000000"/>
         </w:rPr>
         <w:t>Code Tutorial</w:t>
       </w:r>
@@ -18127,8 +17646,6 @@
         <w:rPr>
           <w:rFonts w:ascii="Consolas" w:hAnsi="Consolas" w:cs="Consolas"/>
           <w:color w:val="008080"/>
-          <w:sz w:val="24"/>
-          <w:szCs w:val="24"/>
         </w:rPr>
         <w:t>&lt;/</w:t>
       </w:r>
@@ -18136,8 +17653,6 @@
         <w:rPr>
           <w:rFonts w:ascii="Consolas" w:hAnsi="Consolas" w:cs="Consolas"/>
           <w:color w:val="3F7F7F"/>
-          <w:sz w:val="24"/>
-          <w:szCs w:val="24"/>
         </w:rPr>
         <w:t>h2</w:t>
       </w:r>
@@ -18145,48 +17660,38 @@
         <w:rPr>
           <w:rFonts w:ascii="Consolas" w:hAnsi="Consolas" w:cs="Consolas"/>
           <w:color w:val="008080"/>
-          <w:sz w:val="24"/>
-          <w:szCs w:val="24"/>
-        </w:rPr>
-        <w:t>&gt;</w:t>
-      </w:r>
-    </w:p>
-    <w:p>
-      <w:pPr>
-        <w:autoSpaceDE w:val="0"/>
-        <w:autoSpaceDN w:val="0"/>
-        <w:adjustRightInd w:val="0"/>
-        <w:spacing w:after="0" w:line="240" w:lineRule="auto"/>
-        <w:rPr>
-          <w:rFonts w:ascii="Consolas" w:hAnsi="Consolas" w:cs="Consolas"/>
-          <w:sz w:val="24"/>
-          <w:szCs w:val="24"/>
-        </w:rPr>
-      </w:pPr>
-      <w:r>
-        <w:rPr>
-          <w:rFonts w:ascii="Consolas" w:hAnsi="Consolas" w:cs="Consolas"/>
-          <w:color w:val="000000"/>
-          <w:sz w:val="24"/>
-          <w:szCs w:val="24"/>
-        </w:rPr>
-        <w:tab/>
-      </w:r>
-      <w:r>
-        <w:rPr>
-          <w:rFonts w:ascii="Consolas" w:hAnsi="Consolas" w:cs="Consolas"/>
-          <w:color w:val="000000"/>
-          <w:sz w:val="24"/>
-          <w:szCs w:val="24"/>
-        </w:rPr>
-        <w:tab/>
-      </w:r>
-      <w:r>
-        <w:rPr>
-          <w:rFonts w:ascii="Consolas" w:hAnsi="Consolas" w:cs="Consolas"/>
-          <w:color w:val="008080"/>
-          <w:sz w:val="24"/>
-          <w:szCs w:val="24"/>
+        </w:rPr>
+        <w:t>&gt;</w:t>
+      </w:r>
+    </w:p>
+    <w:p>
+      <w:pPr>
+        <w:autoSpaceDE w:val="0"/>
+        <w:autoSpaceDN w:val="0"/>
+        <w:adjustRightInd w:val="0"/>
+        <w:spacing w:after="0" w:line="240" w:lineRule="auto"/>
+        <w:rPr>
+          <w:rFonts w:ascii="Consolas" w:hAnsi="Consolas" w:cs="Consolas"/>
+        </w:rPr>
+      </w:pPr>
+      <w:r>
+        <w:rPr>
+          <w:rFonts w:ascii="Consolas" w:hAnsi="Consolas" w:cs="Consolas"/>
+          <w:color w:val="000000"/>
+        </w:rPr>
+        <w:tab/>
+      </w:r>
+      <w:r>
+        <w:rPr>
+          <w:rFonts w:ascii="Consolas" w:hAnsi="Consolas" w:cs="Consolas"/>
+          <w:color w:val="000000"/>
+        </w:rPr>
+        <w:tab/>
+      </w:r>
+      <w:r>
+        <w:rPr>
+          <w:rFonts w:ascii="Consolas" w:hAnsi="Consolas" w:cs="Consolas"/>
+          <w:color w:val="008080"/>
         </w:rPr>
         <w:t>&lt;</w:t>
       </w:r>
@@ -18194,16 +17699,12 @@
         <w:rPr>
           <w:rFonts w:ascii="Consolas" w:hAnsi="Consolas" w:cs="Consolas"/>
           <w:color w:val="3F7F7F"/>
-          <w:sz w:val="24"/>
-          <w:szCs w:val="24"/>
         </w:rPr>
         <w:t>p</w:t>
       </w:r>
       <w:r>
         <w:rPr>
           <w:rFonts w:ascii="Consolas" w:hAnsi="Consolas" w:cs="Consolas"/>
-          <w:sz w:val="24"/>
-          <w:szCs w:val="24"/>
         </w:rPr>
         <w:t xml:space="preserve"> </w:t>
       </w:r>
@@ -18211,8 +17712,6 @@
         <w:rPr>
           <w:rFonts w:ascii="Consolas" w:hAnsi="Consolas" w:cs="Consolas"/>
           <w:color w:val="7F007F"/>
-          <w:sz w:val="24"/>
-          <w:szCs w:val="24"/>
         </w:rPr>
         <w:t>style</w:t>
       </w:r>
@@ -18220,8 +17719,6 @@
         <w:rPr>
           <w:rFonts w:ascii="Consolas" w:hAnsi="Consolas" w:cs="Consolas"/>
           <w:color w:val="000000"/>
-          <w:sz w:val="24"/>
-          <w:szCs w:val="24"/>
         </w:rPr>
         <w:t>="</w:t>
       </w:r>
@@ -18229,8 +17726,6 @@
         <w:rPr>
           <w:rFonts w:ascii="Consolas" w:hAnsi="Consolas" w:cs="Consolas"/>
           <w:color w:val="7F007F"/>
-          <w:sz w:val="24"/>
-          <w:szCs w:val="24"/>
         </w:rPr>
         <w:t>float</w:t>
       </w:r>
@@ -18238,8 +17733,6 @@
         <w:rPr>
           <w:rFonts w:ascii="Consolas" w:hAnsi="Consolas" w:cs="Consolas"/>
           <w:color w:val="000000"/>
-          <w:sz w:val="24"/>
-          <w:szCs w:val="24"/>
         </w:rPr>
         <w:t xml:space="preserve">: </w:t>
       </w:r>
@@ -18249,8 +17742,6 @@
           <w:i/>
           <w:iCs/>
           <w:color w:val="2A00E1"/>
-          <w:sz w:val="24"/>
-          <w:szCs w:val="24"/>
         </w:rPr>
         <w:t>left</w:t>
       </w:r>
@@ -18258,8 +17749,6 @@
         <w:rPr>
           <w:rFonts w:ascii="Consolas" w:hAnsi="Consolas" w:cs="Consolas"/>
           <w:color w:val="000000"/>
-          <w:sz w:val="24"/>
-          <w:szCs w:val="24"/>
         </w:rPr>
         <w:t>"</w:t>
       </w:r>
@@ -18267,17 +17756,13 @@
         <w:rPr>
           <w:rFonts w:ascii="Consolas" w:hAnsi="Consolas" w:cs="Consolas"/>
           <w:color w:val="008080"/>
-          <w:sz w:val="24"/>
-          <w:szCs w:val="24"/>
-        </w:rPr>
-        <w:t>&gt;</w:t>
-      </w:r>
-      <w:r>
-        <w:rPr>
-          <w:rFonts w:ascii="Consolas" w:hAnsi="Consolas" w:cs="Consolas"/>
-          <w:color w:val="000000"/>
-          <w:sz w:val="24"/>
-          <w:szCs w:val="24"/>
+        </w:rPr>
+        <w:t>&gt;</w:t>
+      </w:r>
+      <w:r>
+        <w:rPr>
+          <w:rFonts w:ascii="Consolas" w:hAnsi="Consolas" w:cs="Consolas"/>
+          <w:color w:val="000000"/>
         </w:rPr>
         <w:t>The jury will determine the winners of the</w:t>
       </w:r>
@@ -18290,34 +17775,26 @@
         <w:spacing w:after="0" w:line="240" w:lineRule="auto"/>
         <w:rPr>
           <w:rFonts w:ascii="Consolas" w:hAnsi="Consolas" w:cs="Consolas"/>
-          <w:sz w:val="24"/>
-          <w:szCs w:val="24"/>
-        </w:rPr>
-      </w:pPr>
-      <w:r>
-        <w:rPr>
-          <w:rFonts w:ascii="Consolas" w:hAnsi="Consolas" w:cs="Consolas"/>
-          <w:color w:val="000000"/>
-          <w:sz w:val="24"/>
-          <w:szCs w:val="24"/>
-        </w:rPr>
-        <w:tab/>
-      </w:r>
-      <w:r>
-        <w:rPr>
-          <w:rFonts w:ascii="Consolas" w:hAnsi="Consolas" w:cs="Consolas"/>
-          <w:color w:val="000000"/>
-          <w:sz w:val="24"/>
-          <w:szCs w:val="24"/>
-        </w:rPr>
-        <w:tab/>
-      </w:r>
-      <w:r>
-        <w:rPr>
-          <w:rFonts w:ascii="Consolas" w:hAnsi="Consolas" w:cs="Consolas"/>
-          <w:color w:val="000000"/>
-          <w:sz w:val="24"/>
-          <w:szCs w:val="24"/>
+        </w:rPr>
+      </w:pPr>
+      <w:r>
+        <w:rPr>
+          <w:rFonts w:ascii="Consolas" w:hAnsi="Consolas" w:cs="Consolas"/>
+          <w:color w:val="000000"/>
+        </w:rPr>
+        <w:tab/>
+      </w:r>
+      <w:r>
+        <w:rPr>
+          <w:rFonts w:ascii="Consolas" w:hAnsi="Consolas" w:cs="Consolas"/>
+          <w:color w:val="000000"/>
+        </w:rPr>
+        <w:tab/>
+      </w:r>
+      <w:r>
+        <w:rPr>
+          <w:rFonts w:ascii="Consolas" w:hAnsi="Consolas" w:cs="Consolas"/>
+          <w:color w:val="000000"/>
         </w:rPr>
         <w:tab/>
         <w:t>contest taking into consideration the following criteria. Kindly note</w:t>
@@ -18331,34 +17808,27 @@
         <w:spacing w:after="0" w:line="240" w:lineRule="auto"/>
         <w:rPr>
           <w:rFonts w:ascii="Consolas" w:hAnsi="Consolas" w:cs="Consolas"/>
-          <w:sz w:val="24"/>
-          <w:szCs w:val="24"/>
-        </w:rPr>
-      </w:pPr>
-      <w:r>
-        <w:rPr>
-          <w:rFonts w:ascii="Consolas" w:hAnsi="Consolas" w:cs="Consolas"/>
-          <w:color w:val="000000"/>
-          <w:sz w:val="24"/>
-          <w:szCs w:val="24"/>
-        </w:rPr>
-        <w:tab/>
-      </w:r>
-      <w:r>
-        <w:rPr>
-          <w:rFonts w:ascii="Consolas" w:hAnsi="Consolas" w:cs="Consolas"/>
-          <w:color w:val="000000"/>
-          <w:sz w:val="24"/>
-          <w:szCs w:val="24"/>
-        </w:rPr>
-        <w:tab/>
-      </w:r>
-      <w:r>
-        <w:rPr>
-          <w:rFonts w:ascii="Consolas" w:hAnsi="Consolas" w:cs="Consolas"/>
-          <w:color w:val="000000"/>
-          <w:sz w:val="24"/>
-          <w:szCs w:val="24"/>
+        </w:rPr>
+      </w:pPr>
+      <w:r>
+        <w:rPr>
+          <w:rFonts w:ascii="Consolas" w:hAnsi="Consolas" w:cs="Consolas"/>
+          <w:color w:val="000000"/>
+        </w:rPr>
+        <w:lastRenderedPageBreak/>
+        <w:tab/>
+      </w:r>
+      <w:r>
+        <w:rPr>
+          <w:rFonts w:ascii="Consolas" w:hAnsi="Consolas" w:cs="Consolas"/>
+          <w:color w:val="000000"/>
+        </w:rPr>
+        <w:tab/>
+      </w:r>
+      <w:r>
+        <w:rPr>
+          <w:rFonts w:ascii="Consolas" w:hAnsi="Consolas" w:cs="Consolas"/>
+          <w:color w:val="000000"/>
         </w:rPr>
         <w:tab/>
         <w:t>that this is just not another photography contest. In order of</w:t>
@@ -18372,34 +17842,26 @@
         <w:spacing w:after="0" w:line="240" w:lineRule="auto"/>
         <w:rPr>
           <w:rFonts w:ascii="Consolas" w:hAnsi="Consolas" w:cs="Consolas"/>
-          <w:sz w:val="24"/>
-          <w:szCs w:val="24"/>
-        </w:rPr>
-      </w:pPr>
-      <w:r>
-        <w:rPr>
-          <w:rFonts w:ascii="Consolas" w:hAnsi="Consolas" w:cs="Consolas"/>
-          <w:color w:val="000000"/>
-          <w:sz w:val="24"/>
-          <w:szCs w:val="24"/>
-        </w:rPr>
-        <w:tab/>
-      </w:r>
-      <w:r>
-        <w:rPr>
-          <w:rFonts w:ascii="Consolas" w:hAnsi="Consolas" w:cs="Consolas"/>
-          <w:color w:val="000000"/>
-          <w:sz w:val="24"/>
-          <w:szCs w:val="24"/>
-        </w:rPr>
-        <w:tab/>
-      </w:r>
-      <w:r>
-        <w:rPr>
-          <w:rFonts w:ascii="Consolas" w:hAnsi="Consolas" w:cs="Consolas"/>
-          <w:color w:val="000000"/>
-          <w:sz w:val="24"/>
-          <w:szCs w:val="24"/>
+        </w:rPr>
+      </w:pPr>
+      <w:r>
+        <w:rPr>
+          <w:rFonts w:ascii="Consolas" w:hAnsi="Consolas" w:cs="Consolas"/>
+          <w:color w:val="000000"/>
+        </w:rPr>
+        <w:tab/>
+      </w:r>
+      <w:r>
+        <w:rPr>
+          <w:rFonts w:ascii="Consolas" w:hAnsi="Consolas" w:cs="Consolas"/>
+          <w:color w:val="000000"/>
+        </w:rPr>
+        <w:tab/>
+      </w:r>
+      <w:r>
+        <w:rPr>
+          <w:rFonts w:ascii="Consolas" w:hAnsi="Consolas" w:cs="Consolas"/>
+          <w:color w:val="000000"/>
         </w:rPr>
         <w:tab/>
         <w:t>importance, the criteria are as follows:</w:t>
@@ -18408,8 +17870,6 @@
         <w:rPr>
           <w:rFonts w:ascii="Consolas" w:hAnsi="Consolas" w:cs="Consolas"/>
           <w:color w:val="008080"/>
-          <w:sz w:val="24"/>
-          <w:szCs w:val="24"/>
         </w:rPr>
         <w:t>&lt;/</w:t>
       </w:r>
@@ -18417,8 +17877,6 @@
         <w:rPr>
           <w:rFonts w:ascii="Consolas" w:hAnsi="Consolas" w:cs="Consolas"/>
           <w:color w:val="3F7F7F"/>
-          <w:sz w:val="24"/>
-          <w:szCs w:val="24"/>
         </w:rPr>
         <w:t>p</w:t>
       </w:r>
@@ -18426,39 +17884,31 @@
         <w:rPr>
           <w:rFonts w:ascii="Consolas" w:hAnsi="Consolas" w:cs="Consolas"/>
           <w:color w:val="008080"/>
-          <w:sz w:val="24"/>
-          <w:szCs w:val="24"/>
-        </w:rPr>
-        <w:t>&gt;</w:t>
-      </w:r>
-    </w:p>
-    <w:p>
-      <w:pPr>
-        <w:autoSpaceDE w:val="0"/>
-        <w:autoSpaceDN w:val="0"/>
-        <w:adjustRightInd w:val="0"/>
-        <w:spacing w:after="0" w:line="240" w:lineRule="auto"/>
-        <w:rPr>
-          <w:rFonts w:ascii="Consolas" w:hAnsi="Consolas" w:cs="Consolas"/>
-          <w:sz w:val="24"/>
-          <w:szCs w:val="24"/>
-        </w:rPr>
-      </w:pPr>
-      <w:r>
-        <w:rPr>
-          <w:rFonts w:ascii="Consolas" w:hAnsi="Consolas" w:cs="Consolas"/>
-          <w:color w:val="000000"/>
-          <w:sz w:val="24"/>
-          <w:szCs w:val="24"/>
-        </w:rPr>
-        <w:tab/>
-      </w:r>
-      <w:r>
-        <w:rPr>
-          <w:rFonts w:ascii="Consolas" w:hAnsi="Consolas" w:cs="Consolas"/>
-          <w:color w:val="008080"/>
-          <w:sz w:val="24"/>
-          <w:szCs w:val="24"/>
+        </w:rPr>
+        <w:t>&gt;</w:t>
+      </w:r>
+    </w:p>
+    <w:p>
+      <w:pPr>
+        <w:autoSpaceDE w:val="0"/>
+        <w:autoSpaceDN w:val="0"/>
+        <w:adjustRightInd w:val="0"/>
+        <w:spacing w:after="0" w:line="240" w:lineRule="auto"/>
+        <w:rPr>
+          <w:rFonts w:ascii="Consolas" w:hAnsi="Consolas" w:cs="Consolas"/>
+        </w:rPr>
+      </w:pPr>
+      <w:r>
+        <w:rPr>
+          <w:rFonts w:ascii="Consolas" w:hAnsi="Consolas" w:cs="Consolas"/>
+          <w:color w:val="000000"/>
+        </w:rPr>
+        <w:tab/>
+      </w:r>
+      <w:r>
+        <w:rPr>
+          <w:rFonts w:ascii="Consolas" w:hAnsi="Consolas" w:cs="Consolas"/>
+          <w:color w:val="008080"/>
         </w:rPr>
         <w:t>&lt;/</w:t>
       </w:r>
@@ -18466,8 +17916,6 @@
         <w:rPr>
           <w:rFonts w:ascii="Consolas" w:hAnsi="Consolas" w:cs="Consolas"/>
           <w:color w:val="3F7F7F"/>
-          <w:sz w:val="24"/>
-          <w:szCs w:val="24"/>
         </w:rPr>
         <w:t>section</w:t>
       </w:r>
@@ -18475,52 +17923,42 @@
         <w:rPr>
           <w:rFonts w:ascii="Consolas" w:hAnsi="Consolas" w:cs="Consolas"/>
           <w:color w:val="008080"/>
-          <w:sz w:val="24"/>
-          <w:szCs w:val="24"/>
-        </w:rPr>
-        <w:t>&gt;</w:t>
-      </w:r>
-    </w:p>
-    <w:p>
-      <w:pPr>
-        <w:autoSpaceDE w:val="0"/>
-        <w:autoSpaceDN w:val="0"/>
-        <w:adjustRightInd w:val="0"/>
-        <w:spacing w:after="0" w:line="240" w:lineRule="auto"/>
-        <w:rPr>
-          <w:rFonts w:ascii="Consolas" w:hAnsi="Consolas" w:cs="Consolas"/>
-          <w:sz w:val="24"/>
-          <w:szCs w:val="24"/>
-        </w:rPr>
-      </w:pPr>
-    </w:p>
-    <w:p>
-      <w:pPr>
-        <w:autoSpaceDE w:val="0"/>
-        <w:autoSpaceDN w:val="0"/>
-        <w:adjustRightInd w:val="0"/>
-        <w:spacing w:after="0" w:line="240" w:lineRule="auto"/>
-        <w:rPr>
-          <w:rFonts w:ascii="Consolas" w:hAnsi="Consolas" w:cs="Consolas"/>
-          <w:sz w:val="24"/>
-          <w:szCs w:val="24"/>
-        </w:rPr>
-      </w:pPr>
-      <w:r>
-        <w:rPr>
-          <w:rFonts w:ascii="Consolas" w:hAnsi="Consolas" w:cs="Consolas"/>
-          <w:color w:val="000000"/>
-          <w:sz w:val="24"/>
-          <w:szCs w:val="24"/>
-        </w:rPr>
-        <w:tab/>
-      </w:r>
-      <w:r>
-        <w:rPr>
-          <w:rFonts w:ascii="Consolas" w:hAnsi="Consolas" w:cs="Consolas"/>
-          <w:color w:val="008080"/>
-          <w:sz w:val="24"/>
-          <w:szCs w:val="24"/>
+        </w:rPr>
+        <w:t>&gt;</w:t>
+      </w:r>
+    </w:p>
+    <w:p>
+      <w:pPr>
+        <w:autoSpaceDE w:val="0"/>
+        <w:autoSpaceDN w:val="0"/>
+        <w:adjustRightInd w:val="0"/>
+        <w:spacing w:after="0" w:line="240" w:lineRule="auto"/>
+        <w:rPr>
+          <w:rFonts w:ascii="Consolas" w:hAnsi="Consolas" w:cs="Consolas"/>
+        </w:rPr>
+      </w:pPr>
+    </w:p>
+    <w:p>
+      <w:pPr>
+        <w:autoSpaceDE w:val="0"/>
+        <w:autoSpaceDN w:val="0"/>
+        <w:adjustRightInd w:val="0"/>
+        <w:spacing w:after="0" w:line="240" w:lineRule="auto"/>
+        <w:rPr>
+          <w:rFonts w:ascii="Consolas" w:hAnsi="Consolas" w:cs="Consolas"/>
+        </w:rPr>
+      </w:pPr>
+      <w:r>
+        <w:rPr>
+          <w:rFonts w:ascii="Consolas" w:hAnsi="Consolas" w:cs="Consolas"/>
+          <w:color w:val="000000"/>
+        </w:rPr>
+        <w:tab/>
+      </w:r>
+      <w:r>
+        <w:rPr>
+          <w:rFonts w:ascii="Consolas" w:hAnsi="Consolas" w:cs="Consolas"/>
+          <w:color w:val="008080"/>
         </w:rPr>
         <w:t>&lt;</w:t>
       </w:r>
@@ -18528,8 +17966,6 @@
         <w:rPr>
           <w:rFonts w:ascii="Consolas" w:hAnsi="Consolas" w:cs="Consolas"/>
           <w:color w:val="3F7F7F"/>
-          <w:sz w:val="24"/>
-          <w:szCs w:val="24"/>
         </w:rPr>
         <w:t>footer</w:t>
       </w:r>
@@ -18537,17 +17973,13 @@
         <w:rPr>
           <w:rFonts w:ascii="Consolas" w:hAnsi="Consolas" w:cs="Consolas"/>
           <w:color w:val="008080"/>
-          <w:sz w:val="24"/>
-          <w:szCs w:val="24"/>
-        </w:rPr>
-        <w:t>&gt;</w:t>
-      </w:r>
-      <w:r>
-        <w:rPr>
-          <w:rFonts w:ascii="Consolas" w:hAnsi="Consolas" w:cs="Consolas"/>
-          <w:color w:val="000000"/>
-          <w:sz w:val="24"/>
-          <w:szCs w:val="24"/>
+        </w:rPr>
+        <w:t>&gt;</w:t>
+      </w:r>
+      <w:r>
+        <w:rPr>
+          <w:rFonts w:ascii="Consolas" w:hAnsi="Consolas" w:cs="Consolas"/>
+          <w:color w:val="000000"/>
         </w:rPr>
         <w:t>Copyright example.com</w:t>
       </w:r>
@@ -18555,8 +17987,6 @@
         <w:rPr>
           <w:rFonts w:ascii="Consolas" w:hAnsi="Consolas" w:cs="Consolas"/>
           <w:color w:val="008080"/>
-          <w:sz w:val="24"/>
-          <w:szCs w:val="24"/>
         </w:rPr>
         <w:t>&lt;/</w:t>
       </w:r>
@@ -18564,8 +17994,6 @@
         <w:rPr>
           <w:rFonts w:ascii="Consolas" w:hAnsi="Consolas" w:cs="Consolas"/>
           <w:color w:val="3F7F7F"/>
-          <w:sz w:val="24"/>
-          <w:szCs w:val="24"/>
         </w:rPr>
         <w:t>footer</w:t>
       </w:r>
@@ -18573,30 +18001,24 @@
         <w:rPr>
           <w:rFonts w:ascii="Consolas" w:hAnsi="Consolas" w:cs="Consolas"/>
           <w:color w:val="008080"/>
-          <w:sz w:val="24"/>
-          <w:szCs w:val="24"/>
-        </w:rPr>
-        <w:t>&gt;</w:t>
-      </w:r>
-    </w:p>
-    <w:p>
-      <w:pPr>
-        <w:autoSpaceDE w:val="0"/>
-        <w:autoSpaceDN w:val="0"/>
-        <w:adjustRightInd w:val="0"/>
-        <w:spacing w:after="0" w:line="240" w:lineRule="auto"/>
-        <w:rPr>
-          <w:rFonts w:ascii="Consolas" w:hAnsi="Consolas" w:cs="Consolas"/>
-          <w:sz w:val="24"/>
-          <w:szCs w:val="24"/>
-        </w:rPr>
-      </w:pPr>
-      <w:r>
-        <w:rPr>
-          <w:rFonts w:ascii="Consolas" w:hAnsi="Consolas" w:cs="Consolas"/>
-          <w:color w:val="008080"/>
-          <w:sz w:val="24"/>
-          <w:szCs w:val="24"/>
+        </w:rPr>
+        <w:t>&gt;</w:t>
+      </w:r>
+    </w:p>
+    <w:p>
+      <w:pPr>
+        <w:autoSpaceDE w:val="0"/>
+        <w:autoSpaceDN w:val="0"/>
+        <w:adjustRightInd w:val="0"/>
+        <w:spacing w:after="0" w:line="240" w:lineRule="auto"/>
+        <w:rPr>
+          <w:rFonts w:ascii="Consolas" w:hAnsi="Consolas" w:cs="Consolas"/>
+        </w:rPr>
+      </w:pPr>
+      <w:r>
+        <w:rPr>
+          <w:rFonts w:ascii="Consolas" w:hAnsi="Consolas" w:cs="Consolas"/>
+          <w:color w:val="008080"/>
         </w:rPr>
         <w:t>&lt;/</w:t>
       </w:r>
@@ -18604,8 +18026,6 @@
         <w:rPr>
           <w:rFonts w:ascii="Consolas" w:hAnsi="Consolas" w:cs="Consolas"/>
           <w:color w:val="3F7F7F"/>
-          <w:sz w:val="24"/>
-          <w:szCs w:val="24"/>
         </w:rPr>
         <w:t>body</w:t>
       </w:r>
@@ -18613,8 +18033,6 @@
         <w:rPr>
           <w:rFonts w:ascii="Consolas" w:hAnsi="Consolas" w:cs="Consolas"/>
           <w:color w:val="008080"/>
-          <w:sz w:val="24"/>
-          <w:szCs w:val="24"/>
         </w:rPr>
         <w:t>&gt;</w:t>
       </w:r>
@@ -18627,16 +18045,16 @@
         <w:rPr>
           <w:rFonts w:ascii="Consolas" w:hAnsi="Consolas" w:cs="Consolas"/>
           <w:color w:val="008080"/>
-          <w:sz w:val="24"/>
-          <w:szCs w:val="24"/>
-        </w:rPr>
-      </w:pPr>
-      <w:r>
-        <w:rPr>
-          <w:rFonts w:ascii="Consolas" w:hAnsi="Consolas" w:cs="Consolas"/>
-          <w:color w:val="008080"/>
-          <w:sz w:val="24"/>
-          <w:szCs w:val="24"/>
+          <w:sz w:val="22"/>
+          <w:szCs w:val="22"/>
+        </w:rPr>
+      </w:pPr>
+      <w:r>
+        <w:rPr>
+          <w:rFonts w:ascii="Consolas" w:hAnsi="Consolas" w:cs="Consolas"/>
+          <w:color w:val="008080"/>
+          <w:sz w:val="22"/>
+          <w:szCs w:val="22"/>
         </w:rPr>
         <w:t>&lt;/</w:t>
       </w:r>
@@ -18644,8 +18062,8 @@
         <w:rPr>
           <w:rFonts w:ascii="Consolas" w:hAnsi="Consolas" w:cs="Consolas"/>
           <w:color w:val="3F7F7F"/>
-          <w:sz w:val="24"/>
-          <w:szCs w:val="24"/>
+          <w:sz w:val="22"/>
+          <w:szCs w:val="22"/>
         </w:rPr>
         <w:t>html</w:t>
       </w:r>
@@ -18653,8 +18071,8 @@
         <w:rPr>
           <w:rFonts w:ascii="Consolas" w:hAnsi="Consolas" w:cs="Consolas"/>
           <w:color w:val="008080"/>
-          <w:sz w:val="24"/>
-          <w:szCs w:val="24"/>
+          <w:sz w:val="22"/>
+          <w:szCs w:val="22"/>
         </w:rPr>
         <w:t>&gt;</w:t>
       </w:r>
@@ -18667,8 +18085,8 @@
         <w:rPr>
           <w:rFonts w:ascii="Consolas" w:hAnsi="Consolas" w:cs="Consolas"/>
           <w:color w:val="008080"/>
-          <w:sz w:val="24"/>
-          <w:szCs w:val="24"/>
+          <w:sz w:val="22"/>
+          <w:szCs w:val="22"/>
         </w:rPr>
       </w:pPr>
     </w:p>
@@ -18689,8 +18107,9 @@
         <w:rPr>
           <w:rFonts w:ascii="Consolas" w:hAnsi="Consolas" w:cs="Consolas"/>
           <w:noProof/>
-        </w:rPr>
-        <w:lastRenderedPageBreak/>
+          <w:sz w:val="22"/>
+          <w:szCs w:val="22"/>
+        </w:rPr>
         <w:drawing>
           <wp:inline distT="0" distB="0" distL="0" distR="0">
             <wp:extent cx="9144000" cy="5140990"/>
@@ -18737,6 +18156,68 @@
           </wp:inline>
         </w:drawing>
       </w:r>
+    </w:p>
+    <w:p>
+      <w:pPr>
+        <w:pStyle w:val="Heading1"/>
+        <w:shd w:val="clear" w:color="auto" w:fill="FFFFFF"/>
+        <w:spacing w:before="0" w:beforeAutospacing="0" w:after="0" w:afterAutospacing="0"/>
+        <w:rPr>
+          <w:rFonts w:ascii="Consolas" w:hAnsi="Consolas" w:cs="Consolas"/>
+          <w:b w:val="0"/>
+          <w:bCs w:val="0"/>
+          <w:sz w:val="22"/>
+          <w:szCs w:val="22"/>
+        </w:rPr>
+      </w:pPr>
+    </w:p>
+    <w:p>
+      <w:pPr>
+        <w:pStyle w:val="Heading1"/>
+        <w:shd w:val="clear" w:color="auto" w:fill="FFFFFF"/>
+        <w:spacing w:before="0" w:beforeAutospacing="0" w:after="0" w:afterAutospacing="0"/>
+        <w:rPr>
+          <w:rFonts w:ascii="Arial" w:hAnsi="Arial" w:cs="Arial"/>
+          <w:b w:val="0"/>
+          <w:bCs w:val="0"/>
+          <w:sz w:val="22"/>
+          <w:szCs w:val="22"/>
+        </w:rPr>
+      </w:pPr>
+      <w:r>
+        <w:rPr>
+          <w:rFonts w:ascii="Consolas" w:hAnsi="Consolas" w:cs="Consolas"/>
+          <w:b w:val="0"/>
+          <w:bCs w:val="0"/>
+          <w:sz w:val="22"/>
+          <w:szCs w:val="22"/>
+        </w:rPr>
+        <w:t>#14.</w:t>
+      </w:r>
+      <w:r>
+        <w:rPr>
+          <w:rFonts w:ascii="Arial" w:hAnsi="Arial" w:cs="Arial"/>
+          <w:b w:val="0"/>
+          <w:bCs w:val="0"/>
+          <w:sz w:val="22"/>
+          <w:szCs w:val="22"/>
+        </w:rPr>
+        <w:t xml:space="preserve"> HTML5 Tutorial For Beginners 14 # HTML Video Tag</w:t>
+      </w:r>
+    </w:p>
+    <w:p>
+      <w:pPr>
+        <w:pStyle w:val="Heading1"/>
+        <w:shd w:val="clear" w:color="auto" w:fill="FFFFFF"/>
+        <w:spacing w:before="0" w:beforeAutospacing="0" w:after="0" w:afterAutospacing="0"/>
+        <w:rPr>
+          <w:rFonts w:ascii="Consolas" w:hAnsi="Consolas" w:cs="Consolas"/>
+          <w:b w:val="0"/>
+          <w:bCs w:val="0"/>
+          <w:sz w:val="22"/>
+          <w:szCs w:val="22"/>
+        </w:rPr>
+      </w:pPr>
     </w:p>
     <w:p>
       <w:pPr>

</xml_diff>